<commit_message>
added jer's comments 26092013
</commit_message>
<xml_diff>
--- a/ansonia/Grismer's comments.docx
+++ b/ansonia/Grismer's comments.docx
@@ -277,21 +277,18 @@
         </w:rPr>
         <w:t>GRISMER</w:t>
       </w:r>
-      <w:ins w:id="0" w:author="Lee Grismer" w:date="2013-09-21T04:02:00Z">
-        <w:r>
-          <w:rPr>
-            <w:rFonts w:ascii="Times New Roman" w:hAnsi="Times New Roman" w:cs="Times New Roman"/>
-            <w:vertAlign w:val="superscript"/>
-          </w:rPr>
-          <w:t>6</w:t>
-        </w:r>
-      </w:ins>
-    </w:p>
-    <w:p>
-      <w:pPr>
-        <w:spacing w:line="276" w:lineRule="auto"/>
-        <w:rPr>
-          <w:ins w:id="1" w:author="Lee Grismer" w:date="2013-09-21T04:02:00Z"/>
+      <w:r>
+        <w:rPr>
+          <w:rFonts w:ascii="Times New Roman" w:hAnsi="Times New Roman" w:cs="Times New Roman"/>
+          <w:vertAlign w:val="superscript"/>
+        </w:rPr>
+        <w:t>6</w:t>
+      </w:r>
+    </w:p>
+    <w:p>
+      <w:pPr>
+        <w:spacing w:line="276" w:lineRule="auto"/>
+        <w:rPr>
           <w:rFonts w:ascii="Times New Roman" w:hAnsi="Times New Roman" w:cs="Times New Roman"/>
           <w:i/>
           <w:vertAlign w:val="superscript"/>
@@ -840,6 +837,12 @@
         <w:rPr>
           <w:rFonts w:ascii="Times New Roman" w:hAnsi="Times New Roman" w:cs="Times New Roman"/>
         </w:rPr>
+        <w:t xml:space="preserve">presence of </w:t>
+      </w:r>
+      <w:r>
+        <w:rPr>
+          <w:rFonts w:ascii="Times New Roman" w:hAnsi="Times New Roman" w:cs="Times New Roman"/>
+        </w:rPr>
         <w:t xml:space="preserve">large, yellow </w:t>
       </w:r>
       <w:proofErr w:type="spellStart"/>
@@ -984,7 +987,19 @@
         <w:rPr>
           <w:rFonts w:ascii="Times New Roman" w:hAnsi="Times New Roman" w:cs="Times New Roman"/>
         </w:rPr>
-        <w:t xml:space="preserve"> have reinvigorated the field of alpha taxonomy by overcoming the impediments faced by traditional practices. </w:t>
+        <w:t xml:space="preserve"> have reinvigorated the field of alpha taxonomy by overcoming </w:t>
+      </w:r>
+      <w:r>
+        <w:rPr>
+          <w:rFonts w:ascii="Times New Roman" w:hAnsi="Times New Roman" w:cs="Times New Roman"/>
+        </w:rPr>
+        <w:t xml:space="preserve">some of </w:t>
+      </w:r>
+      <w:r>
+        <w:rPr>
+          <w:rFonts w:ascii="Times New Roman" w:hAnsi="Times New Roman" w:cs="Times New Roman"/>
+        </w:rPr>
+        <w:t xml:space="preserve">the impediments faced by traditional practices. </w:t>
       </w:r>
       <w:r>
         <w:rPr>
@@ -1304,6 +1319,20 @@
         <w:rPr>
           <w:rFonts w:ascii="Times New Roman" w:hAnsi="Times New Roman" w:cs="Times New Roman"/>
         </w:rPr>
+        <w:t>Banjaran</w:t>
+      </w:r>
+      <w:proofErr w:type="spellEnd"/>
+      <w:r>
+        <w:rPr>
+          <w:rFonts w:ascii="Times New Roman" w:hAnsi="Times New Roman" w:cs="Times New Roman"/>
+        </w:rPr>
+        <w:t xml:space="preserve"> </w:t>
+      </w:r>
+      <w:proofErr w:type="spellStart"/>
+      <w:r>
+        <w:rPr>
+          <w:rFonts w:ascii="Times New Roman" w:hAnsi="Times New Roman" w:cs="Times New Roman"/>
+        </w:rPr>
         <w:t>Timur</w:t>
       </w:r>
       <w:proofErr w:type="spellEnd"/>
@@ -1311,7 +1340,416 @@
         <w:rPr>
           <w:rFonts w:ascii="Times New Roman" w:hAnsi="Times New Roman" w:cs="Times New Roman"/>
         </w:rPr>
-        <w:t xml:space="preserve"> mountain range (=</w:t>
+        <w:t xml:space="preserve"> (=</w:t>
+      </w:r>
+      <w:proofErr w:type="spellStart"/>
+      <w:r>
+        <w:rPr>
+          <w:rFonts w:ascii="Times New Roman" w:hAnsi="Times New Roman" w:cs="Times New Roman"/>
+        </w:rPr>
+        <w:t>Timur</w:t>
+      </w:r>
+      <w:proofErr w:type="spellEnd"/>
+      <w:r>
+        <w:rPr>
+          <w:rFonts w:ascii="Times New Roman" w:hAnsi="Times New Roman" w:cs="Times New Roman"/>
+        </w:rPr>
+        <w:t xml:space="preserve"> mountain range)</w:t>
+      </w:r>
+      <w:r>
+        <w:rPr>
+          <w:rFonts w:ascii="Times New Roman" w:hAnsi="Times New Roman" w:cs="Times New Roman"/>
+        </w:rPr>
+        <w:t xml:space="preserve"> in northeastern Peninsular Malaysia </w:t>
+      </w:r>
+      <w:r>
+        <w:rPr>
+          <w:rFonts w:ascii="Times New Roman" w:hAnsi="Times New Roman" w:cs="Times New Roman"/>
+        </w:rPr>
+        <w:t>have begun to reveal the undiscovered diversity that lies therein (</w:t>
+      </w:r>
+      <w:proofErr w:type="spellStart"/>
+      <w:r>
+        <w:rPr>
+          <w:rFonts w:ascii="Times New Roman" w:hAnsi="Times New Roman" w:cs="Times New Roman"/>
+        </w:rPr>
+        <w:t>Dring</w:t>
+      </w:r>
+      <w:proofErr w:type="spellEnd"/>
+      <w:r>
+        <w:rPr>
+          <w:rFonts w:ascii="Times New Roman" w:hAnsi="Times New Roman" w:cs="Times New Roman"/>
+        </w:rPr>
+        <w:t xml:space="preserve"> 1979; </w:t>
+      </w:r>
+      <w:proofErr w:type="spellStart"/>
+      <w:r>
+        <w:rPr>
+          <w:rFonts w:ascii="Times New Roman" w:hAnsi="Times New Roman" w:cs="Times New Roman"/>
+        </w:rPr>
+        <w:t>Grismer</w:t>
+      </w:r>
+      <w:proofErr w:type="spellEnd"/>
+      <w:r>
+        <w:rPr>
+          <w:rFonts w:ascii="Times New Roman" w:hAnsi="Times New Roman" w:cs="Times New Roman"/>
+        </w:rPr>
+        <w:t xml:space="preserve"> 2006, 2011; </w:t>
+      </w:r>
+      <w:proofErr w:type="spellStart"/>
+      <w:r>
+        <w:rPr>
+          <w:rFonts w:ascii="Times New Roman" w:hAnsi="Times New Roman" w:cs="Times New Roman"/>
+        </w:rPr>
+        <w:t>Grismer</w:t>
+      </w:r>
+      <w:proofErr w:type="spellEnd"/>
+      <w:r>
+        <w:rPr>
+          <w:rFonts w:ascii="Times New Roman" w:hAnsi="Times New Roman" w:cs="Times New Roman"/>
+        </w:rPr>
+        <w:t xml:space="preserve"> </w:t>
+      </w:r>
+      <w:r>
+        <w:rPr>
+          <w:rFonts w:ascii="Times New Roman" w:hAnsi="Times New Roman" w:cs="Times New Roman"/>
+          <w:i/>
+        </w:rPr>
+        <w:t>et al</w:t>
+      </w:r>
+      <w:r>
+        <w:rPr>
+          <w:rFonts w:ascii="Times New Roman" w:hAnsi="Times New Roman" w:cs="Times New Roman"/>
+        </w:rPr>
+        <w:t>.</w:t>
+      </w:r>
+      <w:r>
+        <w:rPr>
+          <w:rFonts w:ascii="Times New Roman" w:hAnsi="Times New Roman" w:cs="Times New Roman"/>
+        </w:rPr>
+        <w:t xml:space="preserve"> 2013</w:t>
+      </w:r>
+      <w:r>
+        <w:rPr>
+          <w:rFonts w:ascii="Times New Roman" w:hAnsi="Times New Roman" w:cs="Times New Roman"/>
+        </w:rPr>
+        <w:t xml:space="preserve">; Wood </w:t>
+      </w:r>
+      <w:r>
+        <w:rPr>
+          <w:rFonts w:ascii="Times New Roman" w:hAnsi="Times New Roman" w:cs="Times New Roman"/>
+          <w:i/>
+        </w:rPr>
+        <w:t xml:space="preserve">et al. </w:t>
+      </w:r>
+      <w:r>
+        <w:rPr>
+          <w:rFonts w:ascii="Times New Roman" w:hAnsi="Times New Roman" w:cs="Times New Roman"/>
+        </w:rPr>
+        <w:t>2008</w:t>
+      </w:r>
+      <w:r>
+        <w:rPr>
+          <w:rFonts w:ascii="Times New Roman" w:hAnsi="Times New Roman" w:cs="Times New Roman"/>
+        </w:rPr>
+        <w:t xml:space="preserve">). </w:t>
+      </w:r>
+      <w:r>
+        <w:rPr>
+          <w:rFonts w:ascii="Times New Roman" w:hAnsi="Times New Roman" w:cs="Times New Roman"/>
+        </w:rPr>
+        <w:t xml:space="preserve">Our </w:t>
+      </w:r>
+      <w:r>
+        <w:rPr>
+          <w:rFonts w:ascii="Times New Roman" w:hAnsi="Times New Roman" w:cs="Times New Roman"/>
+        </w:rPr>
+        <w:t xml:space="preserve">fieldwork to the previously </w:t>
+      </w:r>
+      <w:proofErr w:type="spellStart"/>
+      <w:r>
+        <w:rPr>
+          <w:rFonts w:ascii="Times New Roman" w:hAnsi="Times New Roman" w:cs="Times New Roman"/>
+        </w:rPr>
+        <w:t>unsurveyed</w:t>
+      </w:r>
+      <w:proofErr w:type="spellEnd"/>
+      <w:r>
+        <w:rPr>
+          <w:rFonts w:ascii="Times New Roman" w:hAnsi="Times New Roman" w:cs="Times New Roman"/>
+        </w:rPr>
+        <w:t xml:space="preserve"> </w:t>
+      </w:r>
+      <w:proofErr w:type="spellStart"/>
+      <w:r>
+        <w:rPr>
+          <w:rFonts w:ascii="Times New Roman" w:hAnsi="Times New Roman" w:cs="Times New Roman"/>
+        </w:rPr>
+        <w:t>Gunung</w:t>
+      </w:r>
+      <w:proofErr w:type="spellEnd"/>
+      <w:r>
+        <w:rPr>
+          <w:rFonts w:ascii="Times New Roman" w:hAnsi="Times New Roman" w:cs="Times New Roman"/>
+        </w:rPr>
+        <w:t xml:space="preserve"> </w:t>
+      </w:r>
+      <w:proofErr w:type="spellStart"/>
+      <w:r>
+        <w:rPr>
+          <w:rFonts w:ascii="Times New Roman" w:hAnsi="Times New Roman" w:cs="Times New Roman"/>
+        </w:rPr>
+        <w:t>Tebu</w:t>
+      </w:r>
+      <w:proofErr w:type="spellEnd"/>
+      <w:r>
+        <w:rPr>
+          <w:rFonts w:ascii="Times New Roman" w:hAnsi="Times New Roman" w:cs="Times New Roman"/>
+        </w:rPr>
+        <w:t xml:space="preserve"> </w:t>
+      </w:r>
+      <w:r>
+        <w:rPr>
+          <w:rFonts w:ascii="Times New Roman" w:hAnsi="Times New Roman" w:cs="Times New Roman"/>
+        </w:rPr>
+        <w:t>(=</w:t>
+      </w:r>
+      <w:proofErr w:type="spellStart"/>
+      <w:r>
+        <w:rPr>
+          <w:rFonts w:ascii="Times New Roman" w:hAnsi="Times New Roman" w:cs="Times New Roman"/>
+        </w:rPr>
+        <w:t>Tebu</w:t>
+      </w:r>
+      <w:proofErr w:type="spellEnd"/>
+      <w:r>
+        <w:rPr>
+          <w:rFonts w:ascii="Times New Roman" w:hAnsi="Times New Roman" w:cs="Times New Roman"/>
+        </w:rPr>
+        <w:t xml:space="preserve"> Mountain) </w:t>
+      </w:r>
+      <w:r>
+        <w:rPr>
+          <w:rFonts w:ascii="Times New Roman" w:hAnsi="Times New Roman" w:cs="Times New Roman"/>
+        </w:rPr>
+        <w:t xml:space="preserve">in the </w:t>
+      </w:r>
+      <w:r>
+        <w:rPr>
+          <w:rFonts w:ascii="Times New Roman" w:hAnsi="Times New Roman" w:cs="Times New Roman"/>
+        </w:rPr>
+        <w:t>north</w:t>
+      </w:r>
+      <w:r>
+        <w:rPr>
+          <w:rFonts w:ascii="Times New Roman" w:hAnsi="Times New Roman" w:cs="Times New Roman"/>
+        </w:rPr>
+        <w:t>eastern state of</w:t>
+      </w:r>
+      <w:r>
+        <w:rPr>
+          <w:rFonts w:ascii="Times New Roman" w:hAnsi="Times New Roman" w:cs="Times New Roman"/>
+        </w:rPr>
+        <w:t xml:space="preserve"> Terengganu uncovered </w:t>
+      </w:r>
+      <w:r>
+        <w:rPr>
+          <w:rFonts w:ascii="Times New Roman" w:hAnsi="Times New Roman" w:cs="Times New Roman"/>
+        </w:rPr>
+        <w:t>a population</w:t>
+      </w:r>
+      <w:r>
+        <w:rPr>
+          <w:rFonts w:ascii="Times New Roman" w:hAnsi="Times New Roman" w:cs="Times New Roman"/>
+        </w:rPr>
+        <w:t xml:space="preserve"> of Stream Toad </w:t>
+      </w:r>
+      <w:r>
+        <w:rPr>
+          <w:rFonts w:ascii="Times New Roman" w:hAnsi="Times New Roman" w:cs="Times New Roman"/>
+        </w:rPr>
+        <w:t xml:space="preserve">(genus </w:t>
+      </w:r>
+      <w:r>
+        <w:rPr>
+          <w:rFonts w:ascii="Times New Roman" w:hAnsi="Times New Roman" w:cs="Times New Roman"/>
+          <w:i/>
+        </w:rPr>
+        <w:t>Ansonia</w:t>
+      </w:r>
+      <w:r>
+        <w:rPr>
+          <w:rFonts w:ascii="Times New Roman" w:hAnsi="Times New Roman" w:cs="Times New Roman"/>
+        </w:rPr>
+        <w:t>)</w:t>
+      </w:r>
+      <w:r>
+        <w:rPr>
+          <w:rFonts w:ascii="Times New Roman" w:hAnsi="Times New Roman" w:cs="Times New Roman"/>
+        </w:rPr>
+        <w:t xml:space="preserve"> that could not be </w:t>
+      </w:r>
+      <w:r>
+        <w:rPr>
+          <w:rFonts w:ascii="Times New Roman" w:hAnsi="Times New Roman" w:cs="Times New Roman"/>
+        </w:rPr>
+        <w:t>readily assigned to any currently known species.</w:t>
+      </w:r>
+      <w:r>
+        <w:rPr>
+          <w:rFonts w:ascii="Times New Roman" w:hAnsi="Times New Roman" w:cs="Times New Roman"/>
+        </w:rPr>
+        <w:t xml:space="preserve"> </w:t>
+      </w:r>
+      <w:r>
+        <w:rPr>
+          <w:rFonts w:ascii="Times New Roman" w:hAnsi="Times New Roman" w:cs="Times New Roman"/>
+        </w:rPr>
+        <w:t xml:space="preserve">This population </w:t>
+      </w:r>
+      <w:r>
+        <w:rPr>
+          <w:rFonts w:ascii="Times New Roman" w:hAnsi="Times New Roman" w:cs="Times New Roman"/>
+        </w:rPr>
+        <w:t xml:space="preserve">closely </w:t>
+      </w:r>
+      <w:r>
+        <w:rPr>
+          <w:rFonts w:ascii="Times New Roman" w:hAnsi="Times New Roman" w:cs="Times New Roman"/>
+        </w:rPr>
+        <w:t xml:space="preserve">matches </w:t>
+      </w:r>
+      <w:proofErr w:type="spellStart"/>
+      <w:r>
+        <w:rPr>
+          <w:rFonts w:ascii="Times New Roman" w:hAnsi="Times New Roman" w:cs="Times New Roman"/>
+        </w:rPr>
+        <w:t>Dring’s</w:t>
+      </w:r>
+      <w:proofErr w:type="spellEnd"/>
+      <w:r>
+        <w:rPr>
+          <w:rFonts w:ascii="Times New Roman" w:hAnsi="Times New Roman" w:cs="Times New Roman"/>
+        </w:rPr>
+        <w:t xml:space="preserve"> (1979) description of </w:t>
+      </w:r>
+      <w:r>
+        <w:rPr>
+          <w:rFonts w:ascii="Times New Roman" w:hAnsi="Times New Roman" w:cs="Times New Roman"/>
+          <w:i/>
+        </w:rPr>
+        <w:t xml:space="preserve">A. </w:t>
+      </w:r>
+      <w:proofErr w:type="spellStart"/>
+      <w:r>
+        <w:rPr>
+          <w:rFonts w:ascii="Times New Roman" w:hAnsi="Times New Roman" w:cs="Times New Roman"/>
+          <w:i/>
+        </w:rPr>
+        <w:t>malayana</w:t>
+      </w:r>
+      <w:proofErr w:type="spellEnd"/>
+      <w:r>
+        <w:rPr>
+          <w:rFonts w:ascii="Times New Roman" w:hAnsi="Times New Roman" w:cs="Times New Roman"/>
+        </w:rPr>
+        <w:t xml:space="preserve"> from </w:t>
+      </w:r>
+      <w:proofErr w:type="spellStart"/>
+      <w:r>
+        <w:rPr>
+          <w:rFonts w:ascii="Times New Roman" w:hAnsi="Times New Roman" w:cs="Times New Roman"/>
+        </w:rPr>
+        <w:t>Gunung</w:t>
+      </w:r>
+      <w:proofErr w:type="spellEnd"/>
+      <w:r>
+        <w:rPr>
+          <w:rFonts w:ascii="Times New Roman" w:hAnsi="Times New Roman" w:cs="Times New Roman"/>
+        </w:rPr>
+        <w:t xml:space="preserve"> </w:t>
+      </w:r>
+      <w:proofErr w:type="spellStart"/>
+      <w:r>
+        <w:rPr>
+          <w:rFonts w:ascii="Times New Roman" w:hAnsi="Times New Roman" w:cs="Times New Roman"/>
+        </w:rPr>
+        <w:t>Lawit</w:t>
+      </w:r>
+      <w:proofErr w:type="spellEnd"/>
+      <w:r>
+        <w:rPr>
+          <w:rFonts w:ascii="Times New Roman" w:hAnsi="Times New Roman" w:cs="Times New Roman"/>
+        </w:rPr>
+        <w:t>, an adjacent peak on the same mountain range</w:t>
+      </w:r>
+      <w:r>
+        <w:rPr>
+          <w:rFonts w:ascii="Times New Roman" w:hAnsi="Times New Roman" w:cs="Times New Roman"/>
+        </w:rPr>
+        <w:t>,</w:t>
+      </w:r>
+      <w:r>
+        <w:rPr>
+          <w:rFonts w:ascii="Times New Roman" w:hAnsi="Times New Roman" w:cs="Times New Roman"/>
+        </w:rPr>
+        <w:t xml:space="preserve"> but is incongruent with </w:t>
+      </w:r>
+      <w:proofErr w:type="spellStart"/>
+      <w:r>
+        <w:rPr>
+          <w:rFonts w:ascii="Times New Roman" w:hAnsi="Times New Roman" w:cs="Times New Roman"/>
+        </w:rPr>
+        <w:t>topotypes</w:t>
+      </w:r>
+      <w:proofErr w:type="spellEnd"/>
+      <w:r>
+        <w:rPr>
+          <w:rFonts w:ascii="Times New Roman" w:hAnsi="Times New Roman" w:cs="Times New Roman"/>
+        </w:rPr>
+        <w:t xml:space="preserve"> of true </w:t>
+      </w:r>
+      <w:r>
+        <w:rPr>
+          <w:rFonts w:ascii="Times New Roman" w:hAnsi="Times New Roman" w:cs="Times New Roman"/>
+          <w:i/>
+        </w:rPr>
+        <w:t xml:space="preserve">A. </w:t>
+      </w:r>
+      <w:proofErr w:type="spellStart"/>
+      <w:r>
+        <w:rPr>
+          <w:rFonts w:ascii="Times New Roman" w:hAnsi="Times New Roman" w:cs="Times New Roman"/>
+          <w:i/>
+        </w:rPr>
+        <w:t>malayana</w:t>
+      </w:r>
+      <w:proofErr w:type="spellEnd"/>
+      <w:r>
+        <w:rPr>
+          <w:rFonts w:ascii="Times New Roman" w:hAnsi="Times New Roman" w:cs="Times New Roman"/>
+        </w:rPr>
+        <w:t xml:space="preserve"> from Bukit </w:t>
+      </w:r>
+      <w:proofErr w:type="spellStart"/>
+      <w:r>
+        <w:rPr>
+          <w:rFonts w:ascii="Times New Roman" w:hAnsi="Times New Roman" w:cs="Times New Roman"/>
+        </w:rPr>
+        <w:t>Larut</w:t>
+      </w:r>
+      <w:proofErr w:type="spellEnd"/>
+      <w:r>
+        <w:rPr>
+          <w:rFonts w:ascii="Times New Roman" w:hAnsi="Times New Roman" w:cs="Times New Roman"/>
+        </w:rPr>
+        <w:t xml:space="preserve">, Perak </w:t>
+      </w:r>
+      <w:r>
+        <w:rPr>
+          <w:rFonts w:ascii="Times New Roman" w:hAnsi="Times New Roman" w:cs="Times New Roman"/>
+        </w:rPr>
+        <w:t>from a different mountain range (</w:t>
       </w:r>
       <w:proofErr w:type="spellStart"/>
       <w:r>
@@ -1332,77 +1770,15 @@
         <w:rPr>
           <w:rFonts w:ascii="Times New Roman" w:hAnsi="Times New Roman" w:cs="Times New Roman"/>
         </w:rPr>
-        <w:t>Timur</w:t>
-      </w:r>
-      <w:proofErr w:type="spellEnd"/>
-      <w:r>
-        <w:rPr>
-          <w:rFonts w:ascii="Times New Roman" w:hAnsi="Times New Roman" w:cs="Times New Roman"/>
-        </w:rPr>
-        <w:t xml:space="preserve">) in northeastern Peninsular Malaysia </w:t>
-      </w:r>
-      <w:r>
-        <w:rPr>
-          <w:rFonts w:ascii="Times New Roman" w:hAnsi="Times New Roman" w:cs="Times New Roman"/>
-        </w:rPr>
-        <w:t>have begun to reveal the undiscovered diversity that lies therein (</w:t>
-      </w:r>
-      <w:proofErr w:type="spellStart"/>
-      <w:ins w:id="2" w:author="Lee Grismer" w:date="2013-09-21T04:07:00Z">
-        <w:r>
-          <w:rPr>
-            <w:rFonts w:ascii="Times New Roman" w:hAnsi="Times New Roman" w:cs="Times New Roman"/>
-          </w:rPr>
-          <w:t>Dring</w:t>
-        </w:r>
-        <w:proofErr w:type="spellEnd"/>
-        <w:r>
-          <w:rPr>
-            <w:rFonts w:ascii="Times New Roman" w:hAnsi="Times New Roman" w:cs="Times New Roman"/>
-          </w:rPr>
-          <w:t xml:space="preserve"> 1979; </w:t>
-        </w:r>
-      </w:ins>
-      <w:proofErr w:type="spellStart"/>
-      <w:ins w:id="3" w:author="Lee Grismer" w:date="2013-09-21T04:09:00Z">
-        <w:r>
-          <w:rPr>
-            <w:rFonts w:ascii="Times New Roman" w:hAnsi="Times New Roman" w:cs="Times New Roman"/>
-          </w:rPr>
-          <w:t>Grismer</w:t>
-        </w:r>
-        <w:proofErr w:type="spellEnd"/>
-        <w:r>
-          <w:rPr>
-            <w:rFonts w:ascii="Times New Roman" w:hAnsi="Times New Roman" w:cs="Times New Roman"/>
-          </w:rPr>
-          <w:t xml:space="preserve"> 2006</w:t>
-        </w:r>
-      </w:ins>
-      <w:ins w:id="4" w:author="Lee Grismer" w:date="2013-09-21T04:14:00Z">
-        <w:r>
-          <w:rPr>
-            <w:rFonts w:ascii="Times New Roman" w:hAnsi="Times New Roman" w:cs="Times New Roman"/>
-          </w:rPr>
-          <w:t>, 2011</w:t>
-        </w:r>
-      </w:ins>
-      <w:ins w:id="5" w:author="Lee Grismer" w:date="2013-09-21T04:09:00Z">
-        <w:r>
-          <w:rPr>
-            <w:rFonts w:ascii="Times New Roman" w:hAnsi="Times New Roman" w:cs="Times New Roman"/>
-          </w:rPr>
-          <w:t xml:space="preserve">; </w:t>
-        </w:r>
-      </w:ins>
-      <w:proofErr w:type="spellStart"/>
-      <w:r>
-        <w:rPr>
-          <w:rFonts w:ascii="Times New Roman" w:hAnsi="Times New Roman" w:cs="Times New Roman"/>
-        </w:rPr>
-        <w:t>Grismer</w:t>
-      </w:r>
-      <w:proofErr w:type="spellEnd"/>
+        <w:t>Bintang</w:t>
+      </w:r>
+      <w:proofErr w:type="spellEnd"/>
+      <w:r>
+        <w:rPr>
+          <w:rFonts w:ascii="Times New Roman" w:hAnsi="Times New Roman" w:cs="Times New Roman"/>
+        </w:rPr>
+        <w:t>) in</w:t>
+      </w:r>
       <w:r>
         <w:rPr>
           <w:rFonts w:ascii="Times New Roman" w:hAnsi="Times New Roman" w:cs="Times New Roman"/>
@@ -1412,67 +1788,83 @@
       <w:r>
         <w:rPr>
           <w:rFonts w:ascii="Times New Roman" w:hAnsi="Times New Roman" w:cs="Times New Roman"/>
-          <w:i/>
-        </w:rPr>
-        <w:t>et al</w:t>
-      </w:r>
-      <w:r>
-        <w:rPr>
-          <w:rFonts w:ascii="Times New Roman" w:hAnsi="Times New Roman" w:cs="Times New Roman"/>
-        </w:rPr>
-        <w:t>.</w:t>
-      </w:r>
-      <w:r>
-        <w:rPr>
-          <w:rFonts w:ascii="Times New Roman" w:hAnsi="Times New Roman" w:cs="Times New Roman"/>
-        </w:rPr>
-        <w:t xml:space="preserve"> 2013</w:t>
-      </w:r>
-      <w:ins w:id="6" w:author="Lee Grismer" w:date="2013-09-21T04:09:00Z">
-        <w:r>
-          <w:rPr>
-            <w:rFonts w:ascii="Times New Roman" w:hAnsi="Times New Roman" w:cs="Times New Roman"/>
-          </w:rPr>
-          <w:t xml:space="preserve">; Wood </w:t>
-        </w:r>
-        <w:r>
-          <w:rPr>
-            <w:rFonts w:ascii="Times New Roman" w:hAnsi="Times New Roman" w:cs="Times New Roman"/>
-            <w:i/>
-          </w:rPr>
-          <w:t xml:space="preserve">et al. </w:t>
-        </w:r>
-        <w:r>
-          <w:rPr>
-            <w:rFonts w:ascii="Times New Roman" w:hAnsi="Times New Roman" w:cs="Times New Roman"/>
-          </w:rPr>
-          <w:t>2008</w:t>
-        </w:r>
-      </w:ins>
-      <w:r>
-        <w:rPr>
-          <w:rFonts w:ascii="Times New Roman" w:hAnsi="Times New Roman" w:cs="Times New Roman"/>
-        </w:rPr>
-        <w:t xml:space="preserve">). </w:t>
-      </w:r>
-      <w:r>
-        <w:rPr>
-          <w:rFonts w:ascii="Times New Roman" w:hAnsi="Times New Roman" w:cs="Times New Roman"/>
-        </w:rPr>
-        <w:t xml:space="preserve">Our </w:t>
-      </w:r>
-      <w:r>
-        <w:rPr>
-          <w:rFonts w:ascii="Times New Roman" w:hAnsi="Times New Roman" w:cs="Times New Roman"/>
-        </w:rPr>
-        <w:t xml:space="preserve">fieldwork to the previously </w:t>
-      </w:r>
-      <w:proofErr w:type="spellStart"/>
-      <w:r>
-        <w:rPr>
-          <w:rFonts w:ascii="Times New Roman" w:hAnsi="Times New Roman" w:cs="Times New Roman"/>
-        </w:rPr>
-        <w:t>unsurveyed</w:t>
+        </w:rPr>
+        <w:t>north</w:t>
+      </w:r>
+      <w:r>
+        <w:rPr>
+          <w:rFonts w:ascii="Times New Roman" w:hAnsi="Times New Roman" w:cs="Times New Roman"/>
+        </w:rPr>
+        <w:t xml:space="preserve">western Peninsular Malaysia. </w:t>
+      </w:r>
+      <w:r>
+        <w:rPr>
+          <w:rFonts w:ascii="Times New Roman" w:hAnsi="Times New Roman" w:cs="Times New Roman"/>
+        </w:rPr>
+        <w:t xml:space="preserve">We adopted an integrative approach, combining </w:t>
+      </w:r>
+      <w:r>
+        <w:rPr>
+          <w:rFonts w:ascii="Times New Roman" w:hAnsi="Times New Roman" w:cs="Times New Roman"/>
+        </w:rPr>
+        <w:t xml:space="preserve">morphology and </w:t>
+      </w:r>
+      <w:r>
+        <w:rPr>
+          <w:rFonts w:ascii="Times New Roman" w:hAnsi="Times New Roman" w:cs="Times New Roman"/>
+        </w:rPr>
+        <w:t xml:space="preserve">molecular </w:t>
+      </w:r>
+      <w:proofErr w:type="spellStart"/>
+      <w:r>
+        <w:rPr>
+          <w:rFonts w:ascii="Times New Roman" w:hAnsi="Times New Roman" w:cs="Times New Roman"/>
+        </w:rPr>
+        <w:t>phylogenetics</w:t>
+      </w:r>
+      <w:proofErr w:type="spellEnd"/>
+      <w:r>
+        <w:rPr>
+          <w:rFonts w:ascii="Times New Roman" w:hAnsi="Times New Roman" w:cs="Times New Roman"/>
+        </w:rPr>
+        <w:t xml:space="preserve"> to evaluate </w:t>
+      </w:r>
+      <w:r>
+        <w:rPr>
+          <w:rFonts w:ascii="Times New Roman" w:hAnsi="Times New Roman" w:cs="Times New Roman"/>
+        </w:rPr>
+        <w:t>the</w:t>
+      </w:r>
+      <w:r>
+        <w:rPr>
+          <w:rFonts w:ascii="Times New Roman" w:hAnsi="Times New Roman" w:cs="Times New Roman"/>
+        </w:rPr>
+        <w:t xml:space="preserve"> taxonomic and phylogenetic placement</w:t>
+      </w:r>
+      <w:r>
+        <w:rPr>
+          <w:rFonts w:ascii="Times New Roman" w:hAnsi="Times New Roman" w:cs="Times New Roman"/>
+        </w:rPr>
+        <w:t xml:space="preserve"> of this population</w:t>
+      </w:r>
+      <w:r>
+        <w:rPr>
+          <w:rFonts w:ascii="Times New Roman" w:hAnsi="Times New Roman" w:cs="Times New Roman"/>
+        </w:rPr>
+        <w:t xml:space="preserve">. Our results demonstrate that </w:t>
+      </w:r>
+      <w:r>
+        <w:rPr>
+          <w:rFonts w:ascii="Times New Roman" w:hAnsi="Times New Roman" w:cs="Times New Roman"/>
+        </w:rPr>
+        <w:t xml:space="preserve">the population from </w:t>
+      </w:r>
+      <w:proofErr w:type="spellStart"/>
+      <w:r>
+        <w:rPr>
+          <w:rFonts w:ascii="Times New Roman" w:hAnsi="Times New Roman" w:cs="Times New Roman"/>
+        </w:rPr>
+        <w:t>Gunung</w:t>
       </w:r>
       <w:proofErr w:type="spellEnd"/>
       <w:r>
@@ -1486,718 +1878,329 @@
         <w:rPr>
           <w:rFonts w:ascii="Times New Roman" w:hAnsi="Times New Roman" w:cs="Times New Roman"/>
         </w:rPr>
-        <w:t>Gunung</w:t>
-      </w:r>
-      <w:proofErr w:type="spellEnd"/>
+        <w:t>Tebu</w:t>
+      </w:r>
+      <w:proofErr w:type="spellEnd"/>
+      <w:r>
+        <w:rPr>
+          <w:rFonts w:ascii="Times New Roman" w:hAnsi="Times New Roman" w:cs="Times New Roman"/>
+        </w:rPr>
+        <w:t xml:space="preserve"> represent</w:t>
+      </w:r>
+      <w:r>
+        <w:rPr>
+          <w:rFonts w:ascii="Times New Roman" w:hAnsi="Times New Roman" w:cs="Times New Roman"/>
+        </w:rPr>
+        <w:t>s</w:t>
+      </w:r>
       <w:r>
         <w:rPr>
           <w:rFonts w:ascii="Times New Roman" w:hAnsi="Times New Roman" w:cs="Times New Roman"/>
         </w:rPr>
         <w:t xml:space="preserve"> </w:t>
       </w:r>
-      <w:proofErr w:type="spellStart"/>
-      <w:r>
-        <w:rPr>
-          <w:rFonts w:ascii="Times New Roman" w:hAnsi="Times New Roman" w:cs="Times New Roman"/>
-        </w:rPr>
-        <w:t>Tebu</w:t>
-      </w:r>
-      <w:proofErr w:type="spellEnd"/>
+      <w:r>
+        <w:rPr>
+          <w:rFonts w:ascii="Times New Roman" w:hAnsi="Times New Roman" w:cs="Times New Roman"/>
+        </w:rPr>
+        <w:t xml:space="preserve">a </w:t>
+      </w:r>
+      <w:r>
+        <w:rPr>
+          <w:rFonts w:ascii="Times New Roman" w:hAnsi="Times New Roman" w:cs="Times New Roman"/>
+        </w:rPr>
+        <w:t xml:space="preserve">genetically distinct lineage that </w:t>
+      </w:r>
+      <w:r>
+        <w:rPr>
+          <w:rFonts w:ascii="Times New Roman" w:hAnsi="Times New Roman" w:cs="Times New Roman"/>
+        </w:rPr>
+        <w:t xml:space="preserve">is </w:t>
+      </w:r>
+      <w:r>
+        <w:rPr>
+          <w:rFonts w:ascii="Times New Roman" w:hAnsi="Times New Roman" w:cs="Times New Roman"/>
+        </w:rPr>
+        <w:t xml:space="preserve">also </w:t>
+      </w:r>
+      <w:r>
+        <w:rPr>
+          <w:rFonts w:ascii="Times New Roman" w:hAnsi="Times New Roman" w:cs="Times New Roman"/>
+        </w:rPr>
+        <w:t>morphologically diagnosable</w:t>
+      </w:r>
+      <w:r>
+        <w:rPr>
+          <w:rFonts w:ascii="Times New Roman" w:hAnsi="Times New Roman" w:cs="Times New Roman"/>
+        </w:rPr>
+        <w:t xml:space="preserve">. </w:t>
+      </w:r>
+      <w:r>
+        <w:rPr>
+          <w:rFonts w:ascii="Times New Roman" w:hAnsi="Times New Roman" w:cs="Times New Roman"/>
+        </w:rPr>
+        <w:t>Under the Unified Concept of Species (de</w:t>
+      </w:r>
       <w:r>
         <w:rPr>
           <w:rFonts w:ascii="Times New Roman" w:hAnsi="Times New Roman" w:cs="Times New Roman"/>
         </w:rPr>
         <w:t xml:space="preserve"> </w:t>
       </w:r>
-      <w:r>
-        <w:rPr>
-          <w:rFonts w:ascii="Times New Roman" w:hAnsi="Times New Roman" w:cs="Times New Roman"/>
-        </w:rPr>
-        <w:t>(=</w:t>
-      </w:r>
-      <w:proofErr w:type="spellStart"/>
-      <w:r>
-        <w:rPr>
-          <w:rFonts w:ascii="Times New Roman" w:hAnsi="Times New Roman" w:cs="Times New Roman"/>
-        </w:rPr>
-        <w:t>Tebu</w:t>
-      </w:r>
-      <w:proofErr w:type="spellEnd"/>
-      <w:r>
-        <w:rPr>
-          <w:rFonts w:ascii="Times New Roman" w:hAnsi="Times New Roman" w:cs="Times New Roman"/>
-        </w:rPr>
-        <w:t xml:space="preserve"> Mountain) </w:t>
-      </w:r>
-      <w:r>
-        <w:rPr>
-          <w:rFonts w:ascii="Times New Roman" w:hAnsi="Times New Roman" w:cs="Times New Roman"/>
-        </w:rPr>
-        <w:t>in the north-eastern state of</w:t>
-      </w:r>
-      <w:r>
-        <w:rPr>
-          <w:rFonts w:ascii="Times New Roman" w:hAnsi="Times New Roman" w:cs="Times New Roman"/>
-        </w:rPr>
-        <w:t xml:space="preserve"> Terengganu uncovered </w:t>
-      </w:r>
-      <w:r>
-        <w:rPr>
-          <w:rFonts w:ascii="Times New Roman" w:hAnsi="Times New Roman" w:cs="Times New Roman"/>
-        </w:rPr>
-        <w:t>a population</w:t>
-      </w:r>
-      <w:r>
-        <w:rPr>
-          <w:rFonts w:ascii="Times New Roman" w:hAnsi="Times New Roman" w:cs="Times New Roman"/>
-        </w:rPr>
-        <w:t xml:space="preserve"> of Stream Toad </w:t>
-      </w:r>
-      <w:r>
-        <w:rPr>
-          <w:rFonts w:ascii="Times New Roman" w:hAnsi="Times New Roman" w:cs="Times New Roman"/>
-        </w:rPr>
-        <w:t xml:space="preserve">(genus </w:t>
-      </w:r>
-      <w:r>
-        <w:rPr>
-          <w:rFonts w:ascii="Times New Roman" w:hAnsi="Times New Roman" w:cs="Times New Roman"/>
-          <w:i/>
-        </w:rPr>
-        <w:t>Ansonia</w:t>
-      </w:r>
-      <w:r>
-        <w:rPr>
-          <w:rFonts w:ascii="Times New Roman" w:hAnsi="Times New Roman" w:cs="Times New Roman"/>
-        </w:rPr>
-        <w:t>)</w:t>
-      </w:r>
-      <w:r>
-        <w:rPr>
-          <w:rFonts w:ascii="Times New Roman" w:hAnsi="Times New Roman" w:cs="Times New Roman"/>
-        </w:rPr>
-        <w:t xml:space="preserve"> that could not be </w:t>
-      </w:r>
-      <w:r>
-        <w:rPr>
-          <w:rFonts w:ascii="Times New Roman" w:hAnsi="Times New Roman" w:cs="Times New Roman"/>
-        </w:rPr>
-        <w:t>readily assigned to any currently known species.</w:t>
-      </w:r>
+      <w:proofErr w:type="spellStart"/>
+      <w:r>
+        <w:rPr>
+          <w:rFonts w:ascii="Times New Roman" w:hAnsi="Times New Roman" w:cs="Times New Roman"/>
+        </w:rPr>
+        <w:t>Queiroz</w:t>
+      </w:r>
+      <w:proofErr w:type="spellEnd"/>
+      <w:r>
+        <w:rPr>
+          <w:rFonts w:ascii="Times New Roman" w:hAnsi="Times New Roman" w:cs="Times New Roman"/>
+        </w:rPr>
+        <w:t xml:space="preserve"> 2005), we consider </w:t>
+      </w:r>
+      <w:r>
+        <w:rPr>
+          <w:rFonts w:ascii="Times New Roman" w:hAnsi="Times New Roman" w:cs="Times New Roman"/>
+        </w:rPr>
+        <w:t xml:space="preserve">this separately evolving lineage as </w:t>
+      </w:r>
+      <w:r>
+        <w:rPr>
+          <w:rFonts w:ascii="Times New Roman" w:hAnsi="Times New Roman" w:cs="Times New Roman"/>
+        </w:rPr>
+        <w:t xml:space="preserve">a </w:t>
+      </w:r>
+      <w:r>
+        <w:rPr>
+          <w:rFonts w:ascii="Times New Roman" w:hAnsi="Times New Roman" w:cs="Times New Roman"/>
+        </w:rPr>
+        <w:t xml:space="preserve">new species </w:t>
+      </w:r>
+      <w:r>
+        <w:rPr>
+          <w:rFonts w:ascii="Times New Roman" w:hAnsi="Times New Roman" w:cs="Times New Roman"/>
+        </w:rPr>
+        <w:t>with a</w:t>
+      </w:r>
+      <w:r>
+        <w:rPr>
+          <w:rFonts w:ascii="Times New Roman" w:hAnsi="Times New Roman" w:cs="Times New Roman"/>
+        </w:rPr>
+        <w:t>n additional</w:t>
+      </w:r>
+      <w:r>
+        <w:rPr>
+          <w:rFonts w:ascii="Times New Roman" w:hAnsi="Times New Roman" w:cs="Times New Roman"/>
+        </w:rPr>
+        <w:t xml:space="preserve"> secondary property of </w:t>
+      </w:r>
+      <w:proofErr w:type="spellStart"/>
+      <w:r>
+        <w:rPr>
+          <w:rFonts w:ascii="Times New Roman" w:hAnsi="Times New Roman" w:cs="Times New Roman"/>
+        </w:rPr>
+        <w:t>diagnosibility</w:t>
+      </w:r>
+      <w:proofErr w:type="spellEnd"/>
+      <w:r>
+        <w:rPr>
+          <w:rFonts w:ascii="Times New Roman" w:hAnsi="Times New Roman" w:cs="Times New Roman"/>
+        </w:rPr>
+        <w:t xml:space="preserve">. </w:t>
+      </w:r>
+    </w:p>
+    <w:p>
+      <w:pPr>
+        <w:spacing w:line="276" w:lineRule="auto"/>
+        <w:rPr>
+          <w:rFonts w:ascii="Times New Roman" w:hAnsi="Times New Roman" w:cs="Times New Roman"/>
+        </w:rPr>
+      </w:pPr>
+    </w:p>
+    <w:p>
+      <w:pPr>
+        <w:spacing w:line="276" w:lineRule="auto"/>
+        <w:rPr>
+          <w:rFonts w:ascii="Times New Roman" w:hAnsi="Times New Roman" w:cs="Times New Roman"/>
+          <w:b/>
+        </w:rPr>
+      </w:pPr>
+      <w:r>
+        <w:rPr>
+          <w:rFonts w:ascii="Times New Roman" w:hAnsi="Times New Roman" w:cs="Times New Roman"/>
+          <w:b/>
+        </w:rPr>
+        <w:t>Materials and Methods</w:t>
+      </w:r>
+    </w:p>
+    <w:p>
+      <w:pPr>
+        <w:spacing w:line="276" w:lineRule="auto"/>
+        <w:rPr>
+          <w:rFonts w:ascii="Times New Roman" w:hAnsi="Times New Roman" w:cs="Times New Roman"/>
+          <w:i/>
+        </w:rPr>
+      </w:pPr>
+      <w:r>
+        <w:rPr>
+          <w:rFonts w:ascii="Times New Roman" w:hAnsi="Times New Roman" w:cs="Times New Roman"/>
+          <w:i/>
+        </w:rPr>
+        <w:t>Morphology</w:t>
+      </w:r>
+    </w:p>
+    <w:p>
+      <w:pPr>
+        <w:spacing w:line="276" w:lineRule="auto"/>
+        <w:rPr>
+          <w:rFonts w:ascii="Times New Roman" w:hAnsi="Times New Roman" w:cs="Times New Roman"/>
+        </w:rPr>
+      </w:pPr>
+      <w:r>
+        <w:rPr>
+          <w:rFonts w:ascii="Times New Roman" w:hAnsi="Times New Roman" w:cs="Times New Roman"/>
+        </w:rPr>
+        <w:t xml:space="preserve">The following characters were measured with a </w:t>
+      </w:r>
+      <w:proofErr w:type="spellStart"/>
+      <w:r>
+        <w:rPr>
+          <w:rFonts w:ascii="Times New Roman" w:hAnsi="Times New Roman" w:cs="Times New Roman"/>
+        </w:rPr>
+        <w:t>Mitutoyo</w:t>
+      </w:r>
+      <w:proofErr w:type="spellEnd"/>
       <w:r>
         <w:rPr>
           <w:rFonts w:ascii="Times New Roman" w:hAnsi="Times New Roman" w:cs="Times New Roman"/>
         </w:rPr>
         <w:t xml:space="preserve"> </w:t>
       </w:r>
-      <w:r>
-        <w:rPr>
-          <w:rFonts w:ascii="Times New Roman" w:hAnsi="Times New Roman" w:cs="Times New Roman"/>
-        </w:rPr>
-        <w:t xml:space="preserve">This population </w:t>
-      </w:r>
-      <w:r>
-        <w:rPr>
-          <w:rFonts w:ascii="Times New Roman" w:hAnsi="Times New Roman" w:cs="Times New Roman"/>
-        </w:rPr>
-        <w:t xml:space="preserve">closely </w:t>
-      </w:r>
-      <w:r>
-        <w:rPr>
-          <w:rFonts w:ascii="Times New Roman" w:hAnsi="Times New Roman" w:cs="Times New Roman"/>
-        </w:rPr>
-        <w:t xml:space="preserve">matches </w:t>
-      </w:r>
-      <w:proofErr w:type="spellStart"/>
-      <w:r>
-        <w:rPr>
-          <w:rFonts w:ascii="Times New Roman" w:hAnsi="Times New Roman" w:cs="Times New Roman"/>
-        </w:rPr>
-        <w:t>Dring’s</w:t>
-      </w:r>
-      <w:proofErr w:type="spellEnd"/>
-      <w:r>
-        <w:rPr>
-          <w:rFonts w:ascii="Times New Roman" w:hAnsi="Times New Roman" w:cs="Times New Roman"/>
-        </w:rPr>
-        <w:t xml:space="preserve"> (1979) description of </w:t>
-      </w:r>
-      <w:r>
-        <w:rPr>
-          <w:rFonts w:ascii="Times New Roman" w:hAnsi="Times New Roman" w:cs="Times New Roman"/>
-          <w:i/>
-        </w:rPr>
-        <w:t xml:space="preserve">A. </w:t>
-      </w:r>
-      <w:proofErr w:type="spellStart"/>
-      <w:r>
-        <w:rPr>
-          <w:rFonts w:ascii="Times New Roman" w:hAnsi="Times New Roman" w:cs="Times New Roman"/>
-          <w:i/>
-        </w:rPr>
-        <w:t>malayana</w:t>
-      </w:r>
-      <w:proofErr w:type="spellEnd"/>
-      <w:r>
-        <w:rPr>
-          <w:rFonts w:ascii="Times New Roman" w:hAnsi="Times New Roman" w:cs="Times New Roman"/>
-        </w:rPr>
-        <w:t xml:space="preserve"> from </w:t>
-      </w:r>
-      <w:proofErr w:type="spellStart"/>
-      <w:r>
-        <w:rPr>
-          <w:rFonts w:ascii="Times New Roman" w:hAnsi="Times New Roman" w:cs="Times New Roman"/>
-        </w:rPr>
-        <w:t>Gunung</w:t>
-      </w:r>
-      <w:proofErr w:type="spellEnd"/>
+      <w:proofErr w:type="spellStart"/>
+      <w:r>
+        <w:rPr>
+          <w:rFonts w:ascii="Times New Roman" w:hAnsi="Times New Roman" w:cs="Times New Roman"/>
+        </w:rPr>
+        <w:t>digitmatic</w:t>
+      </w:r>
+      <w:proofErr w:type="spellEnd"/>
+      <w:r>
+        <w:rPr>
+          <w:rFonts w:ascii="Times New Roman" w:hAnsi="Times New Roman" w:cs="Times New Roman"/>
+        </w:rPr>
+        <w:t xml:space="preserve"> caliper to the nearest 0.1 mm on the left side of the body for symmetrical characters: snout–vent length (SVL), from tip of snout to vent; head length (HL), from posterior margin of mandible to tip of snout; head width (HW), measured at the level of the jaw articulation; snout length (SL), from anterior </w:t>
+      </w:r>
+      <w:r>
+        <w:rPr>
+          <w:rFonts w:ascii="Times New Roman" w:hAnsi="Times New Roman" w:cs="Times New Roman"/>
+        </w:rPr>
+        <w:t>margins</w:t>
+      </w:r>
+      <w:r>
+        <w:rPr>
+          <w:rFonts w:ascii="Times New Roman" w:hAnsi="Times New Roman" w:cs="Times New Roman"/>
+        </w:rPr>
+        <w:t xml:space="preserve"> of eye to tip of snout; snout width (SW), distance between anterior </w:t>
+      </w:r>
+      <w:r>
+        <w:rPr>
+          <w:rFonts w:ascii="Times New Roman" w:hAnsi="Times New Roman" w:cs="Times New Roman"/>
+        </w:rPr>
+        <w:t>margins</w:t>
+      </w:r>
+      <w:r>
+        <w:rPr>
+          <w:rFonts w:ascii="Times New Roman" w:hAnsi="Times New Roman" w:cs="Times New Roman"/>
+        </w:rPr>
+        <w:t xml:space="preserve"> of eye</w:t>
+      </w:r>
+      <w:r>
+        <w:rPr>
+          <w:rFonts w:ascii="Times New Roman" w:hAnsi="Times New Roman" w:cs="Times New Roman"/>
+        </w:rPr>
+        <w:t>s</w:t>
+      </w:r>
+      <w:r>
+        <w:rPr>
+          <w:rFonts w:ascii="Times New Roman" w:hAnsi="Times New Roman" w:cs="Times New Roman"/>
+        </w:rPr>
+        <w:t xml:space="preserve">; </w:t>
+      </w:r>
+      <w:proofErr w:type="spellStart"/>
+      <w:r>
+        <w:rPr>
+          <w:rFonts w:ascii="Times New Roman" w:hAnsi="Times New Roman" w:cs="Times New Roman"/>
+        </w:rPr>
+        <w:t>internarial</w:t>
+      </w:r>
+      <w:proofErr w:type="spellEnd"/>
+      <w:r>
+        <w:rPr>
+          <w:rFonts w:ascii="Times New Roman" w:hAnsi="Times New Roman" w:cs="Times New Roman"/>
+        </w:rPr>
+        <w:t xml:space="preserve"> distance (IND), measured from medial, inner margins of nostrils; </w:t>
+      </w:r>
+      <w:proofErr w:type="spellStart"/>
+      <w:r>
+        <w:rPr>
+          <w:rFonts w:ascii="Times New Roman" w:hAnsi="Times New Roman" w:cs="Times New Roman"/>
+        </w:rPr>
+        <w:t>interorbital</w:t>
+      </w:r>
+      <w:proofErr w:type="spellEnd"/>
+      <w:r>
+        <w:rPr>
+          <w:rFonts w:ascii="Times New Roman" w:hAnsi="Times New Roman" w:cs="Times New Roman"/>
+        </w:rPr>
+        <w:t xml:space="preserve"> diameter (IOD), distance between medial margins of </w:t>
+      </w:r>
+      <w:proofErr w:type="spellStart"/>
+      <w:r>
+        <w:rPr>
+          <w:rFonts w:ascii="Times New Roman" w:hAnsi="Times New Roman" w:cs="Times New Roman"/>
+        </w:rPr>
+        <w:t>palpebrae</w:t>
+      </w:r>
+      <w:proofErr w:type="spellEnd"/>
+      <w:r>
+        <w:rPr>
+          <w:rFonts w:ascii="Times New Roman" w:hAnsi="Times New Roman" w:cs="Times New Roman"/>
+        </w:rPr>
+        <w:t xml:space="preserve"> at its closest point; eye diameter (ED), length between anterior and posterior </w:t>
+      </w:r>
+      <w:r>
+        <w:rPr>
+          <w:rFonts w:ascii="Times New Roman" w:hAnsi="Times New Roman" w:cs="Times New Roman"/>
+        </w:rPr>
+        <w:t>margins</w:t>
+      </w:r>
+      <w:r>
+        <w:rPr>
+          <w:rFonts w:ascii="Times New Roman" w:hAnsi="Times New Roman" w:cs="Times New Roman"/>
+        </w:rPr>
+        <w:t xml:space="preserve"> of eye; tympanum diameter (TD), length of the vertical axis; </w:t>
+      </w:r>
+      <w:r>
+        <w:rPr>
+          <w:rFonts w:ascii="Times New Roman" w:hAnsi="Times New Roman" w:cs="Times New Roman"/>
+        </w:rPr>
+        <w:t xml:space="preserve">hand length (HNL), </w:t>
+      </w:r>
+      <w:r>
+        <w:rPr>
+          <w:rFonts w:ascii="Times New Roman" w:hAnsi="Times New Roman" w:cs="Times New Roman"/>
+        </w:rPr>
+        <w:t>distance</w:t>
+      </w:r>
       <w:r>
         <w:rPr>
           <w:rFonts w:ascii="Times New Roman" w:hAnsi="Times New Roman" w:cs="Times New Roman"/>
         </w:rPr>
         <w:t xml:space="preserve"> </w:t>
       </w:r>
-      <w:proofErr w:type="spellStart"/>
-      <w:r>
-        <w:rPr>
-          <w:rFonts w:ascii="Times New Roman" w:hAnsi="Times New Roman" w:cs="Times New Roman"/>
-        </w:rPr>
-        <w:t>Lawit</w:t>
-      </w:r>
-      <w:proofErr w:type="spellEnd"/>
-      <w:r>
-        <w:rPr>
-          <w:rFonts w:ascii="Times New Roman" w:hAnsi="Times New Roman" w:cs="Times New Roman"/>
-        </w:rPr>
-        <w:t>, an adjacent peak on the same mountain range</w:t>
-      </w:r>
-      <w:ins w:id="7" w:author="Lee Grismer" w:date="2013-09-21T04:11:00Z">
-        <w:r>
-          <w:rPr>
-            <w:rFonts w:ascii="Times New Roman" w:hAnsi="Times New Roman" w:cs="Times New Roman"/>
-          </w:rPr>
-          <w:t>,</w:t>
-        </w:r>
-      </w:ins>
-      <w:r>
-        <w:rPr>
-          <w:rFonts w:ascii="Times New Roman" w:hAnsi="Times New Roman" w:cs="Times New Roman"/>
-        </w:rPr>
-        <w:t xml:space="preserve"> but is incongruent with </w:t>
-      </w:r>
-      <w:proofErr w:type="spellStart"/>
-      <w:r>
-        <w:rPr>
-          <w:rFonts w:ascii="Times New Roman" w:hAnsi="Times New Roman" w:cs="Times New Roman"/>
-        </w:rPr>
-        <w:t>topotypes</w:t>
-      </w:r>
-      <w:proofErr w:type="spellEnd"/>
-      <w:r>
-        <w:rPr>
-          <w:rFonts w:ascii="Times New Roman" w:hAnsi="Times New Roman" w:cs="Times New Roman"/>
-        </w:rPr>
-        <w:t xml:space="preserve"> of true </w:t>
-      </w:r>
-      <w:r>
-        <w:rPr>
-          <w:rFonts w:ascii="Times New Roman" w:hAnsi="Times New Roman" w:cs="Times New Roman"/>
-          <w:i/>
-        </w:rPr>
-        <w:t xml:space="preserve">A. </w:t>
-      </w:r>
-      <w:proofErr w:type="spellStart"/>
-      <w:r>
-        <w:rPr>
-          <w:rFonts w:ascii="Times New Roman" w:hAnsi="Times New Roman" w:cs="Times New Roman"/>
-          <w:i/>
-        </w:rPr>
-        <w:t>malayana</w:t>
-      </w:r>
-      <w:proofErr w:type="spellEnd"/>
-      <w:r>
-        <w:rPr>
-          <w:rFonts w:ascii="Times New Roman" w:hAnsi="Times New Roman" w:cs="Times New Roman"/>
-        </w:rPr>
-        <w:t xml:space="preserve"> from Bukit </w:t>
-      </w:r>
-      <w:proofErr w:type="spellStart"/>
-      <w:r>
-        <w:rPr>
-          <w:rFonts w:ascii="Times New Roman" w:hAnsi="Times New Roman" w:cs="Times New Roman"/>
-        </w:rPr>
-        <w:t>Larut</w:t>
-      </w:r>
-      <w:proofErr w:type="spellEnd"/>
-      <w:r>
-        <w:rPr>
-          <w:rFonts w:ascii="Times New Roman" w:hAnsi="Times New Roman" w:cs="Times New Roman"/>
-        </w:rPr>
-        <w:t xml:space="preserve">, Perak </w:t>
-      </w:r>
-      <w:ins w:id="8" w:author="Lee Grismer" w:date="2013-09-21T04:13:00Z">
-        <w:r>
-          <w:rPr>
-            <w:rFonts w:ascii="Times New Roman" w:hAnsi="Times New Roman" w:cs="Times New Roman"/>
-          </w:rPr>
-          <w:t>from a different mountain range (</w:t>
-        </w:r>
-        <w:proofErr w:type="spellStart"/>
-        <w:r>
-          <w:rPr>
-            <w:rFonts w:ascii="Times New Roman" w:hAnsi="Times New Roman" w:cs="Times New Roman"/>
-          </w:rPr>
-          <w:t>Banjaran</w:t>
-        </w:r>
-        <w:proofErr w:type="spellEnd"/>
-        <w:r>
-          <w:rPr>
-            <w:rFonts w:ascii="Times New Roman" w:hAnsi="Times New Roman" w:cs="Times New Roman"/>
-          </w:rPr>
-          <w:t xml:space="preserve"> </w:t>
-        </w:r>
-        <w:proofErr w:type="spellStart"/>
-        <w:r>
-          <w:rPr>
-            <w:rFonts w:ascii="Times New Roman" w:hAnsi="Times New Roman" w:cs="Times New Roman"/>
-          </w:rPr>
-          <w:t>Bintang</w:t>
-        </w:r>
-        <w:proofErr w:type="spellEnd"/>
-        <w:r>
-          <w:rPr>
-            <w:rFonts w:ascii="Times New Roman" w:hAnsi="Times New Roman" w:cs="Times New Roman"/>
-          </w:rPr>
-          <w:t>) in</w:t>
-        </w:r>
-        <w:r>
-          <w:rPr>
-            <w:rFonts w:ascii="Times New Roman" w:hAnsi="Times New Roman" w:cs="Times New Roman"/>
-          </w:rPr>
-          <w:t xml:space="preserve"> </w:t>
-        </w:r>
-      </w:ins>
-      <w:r>
-        <w:rPr>
-          <w:rFonts w:ascii="Times New Roman" w:hAnsi="Times New Roman" w:cs="Times New Roman"/>
-        </w:rPr>
-        <w:t>north</w:t>
-      </w:r>
-      <w:r>
-        <w:rPr>
-          <w:rFonts w:ascii="Times New Roman" w:hAnsi="Times New Roman" w:cs="Times New Roman"/>
-        </w:rPr>
-        <w:t xml:space="preserve">western Peninsular Malaysia. </w:t>
-      </w:r>
-      <w:r>
-        <w:rPr>
-          <w:rFonts w:ascii="Times New Roman" w:hAnsi="Times New Roman" w:cs="Times New Roman"/>
-        </w:rPr>
-        <w:t xml:space="preserve">We adopted an integrative approach, combining </w:t>
-      </w:r>
-      <w:r>
-        <w:rPr>
-          <w:rFonts w:ascii="Times New Roman" w:hAnsi="Times New Roman" w:cs="Times New Roman"/>
-        </w:rPr>
-        <w:t xml:space="preserve">morphology and </w:t>
-      </w:r>
-      <w:r>
-        <w:rPr>
-          <w:rFonts w:ascii="Times New Roman" w:hAnsi="Times New Roman" w:cs="Times New Roman"/>
-        </w:rPr>
-        <w:t xml:space="preserve">molecular </w:t>
-      </w:r>
-      <w:proofErr w:type="spellStart"/>
-      <w:r>
-        <w:rPr>
-          <w:rFonts w:ascii="Times New Roman" w:hAnsi="Times New Roman" w:cs="Times New Roman"/>
-        </w:rPr>
-        <w:t>phylogenetics</w:t>
-      </w:r>
-      <w:proofErr w:type="spellEnd"/>
-      <w:r>
-        <w:rPr>
-          <w:rFonts w:ascii="Times New Roman" w:hAnsi="Times New Roman" w:cs="Times New Roman"/>
-        </w:rPr>
-        <w:t xml:space="preserve"> to evaluate </w:t>
-      </w:r>
-      <w:r>
-        <w:rPr>
-          <w:rFonts w:ascii="Times New Roman" w:hAnsi="Times New Roman" w:cs="Times New Roman"/>
-        </w:rPr>
-        <w:t>the</w:t>
-      </w:r>
-      <w:r>
-        <w:rPr>
-          <w:rFonts w:ascii="Times New Roman" w:hAnsi="Times New Roman" w:cs="Times New Roman"/>
-        </w:rPr>
-        <w:t xml:space="preserve"> taxonomic and phylogenetic placement</w:t>
-      </w:r>
-      <w:r>
-        <w:rPr>
-          <w:rFonts w:ascii="Times New Roman" w:hAnsi="Times New Roman" w:cs="Times New Roman"/>
-        </w:rPr>
-        <w:t xml:space="preserve"> of this population</w:t>
-      </w:r>
-      <w:r>
-        <w:rPr>
-          <w:rFonts w:ascii="Times New Roman" w:hAnsi="Times New Roman" w:cs="Times New Roman"/>
-        </w:rPr>
-        <w:t xml:space="preserve">. Our results demonstrate that </w:t>
-      </w:r>
-      <w:r>
-        <w:rPr>
-          <w:rFonts w:ascii="Times New Roman" w:hAnsi="Times New Roman" w:cs="Times New Roman"/>
-        </w:rPr>
-        <w:t xml:space="preserve">the population from </w:t>
-      </w:r>
-      <w:proofErr w:type="spellStart"/>
-      <w:r>
-        <w:rPr>
-          <w:rFonts w:ascii="Times New Roman" w:hAnsi="Times New Roman" w:cs="Times New Roman"/>
-        </w:rPr>
-        <w:t>Gunung</w:t>
-      </w:r>
-      <w:proofErr w:type="spellEnd"/>
-      <w:r>
-        <w:rPr>
-          <w:rFonts w:ascii="Times New Roman" w:hAnsi="Times New Roman" w:cs="Times New Roman"/>
-        </w:rPr>
-        <w:t xml:space="preserve"> </w:t>
-      </w:r>
-      <w:proofErr w:type="spellStart"/>
-      <w:r>
-        <w:rPr>
-          <w:rFonts w:ascii="Times New Roman" w:hAnsi="Times New Roman" w:cs="Times New Roman"/>
-        </w:rPr>
-        <w:t>Tebu</w:t>
-      </w:r>
-      <w:proofErr w:type="spellEnd"/>
-      <w:r>
-        <w:rPr>
-          <w:rFonts w:ascii="Times New Roman" w:hAnsi="Times New Roman" w:cs="Times New Roman"/>
-        </w:rPr>
-        <w:t xml:space="preserve"> represent</w:t>
-      </w:r>
-      <w:r>
-        <w:rPr>
-          <w:rFonts w:ascii="Times New Roman" w:hAnsi="Times New Roman" w:cs="Times New Roman"/>
-        </w:rPr>
-        <w:t>s</w:t>
-      </w:r>
-      <w:r>
-        <w:rPr>
-          <w:rFonts w:ascii="Times New Roman" w:hAnsi="Times New Roman" w:cs="Times New Roman"/>
-        </w:rPr>
-        <w:t xml:space="preserve"> </w:t>
-      </w:r>
-      <w:r>
-        <w:rPr>
-          <w:rFonts w:ascii="Times New Roman" w:hAnsi="Times New Roman" w:cs="Times New Roman"/>
-        </w:rPr>
-        <w:t xml:space="preserve">a </w:t>
-      </w:r>
-      <w:r>
-        <w:rPr>
-          <w:rFonts w:ascii="Times New Roman" w:hAnsi="Times New Roman" w:cs="Times New Roman"/>
-        </w:rPr>
-        <w:t xml:space="preserve">genetically distinct lineage that </w:t>
-      </w:r>
-      <w:r>
-        <w:rPr>
-          <w:rFonts w:ascii="Times New Roman" w:hAnsi="Times New Roman" w:cs="Times New Roman"/>
-        </w:rPr>
-        <w:t xml:space="preserve">is </w:t>
-      </w:r>
-      <w:r>
-        <w:rPr>
-          <w:rFonts w:ascii="Times New Roman" w:hAnsi="Times New Roman" w:cs="Times New Roman"/>
-        </w:rPr>
-        <w:t xml:space="preserve">also </w:t>
-      </w:r>
-      <w:r>
-        <w:rPr>
-          <w:rFonts w:ascii="Times New Roman" w:hAnsi="Times New Roman" w:cs="Times New Roman"/>
-        </w:rPr>
-        <w:t>morphologically diagnosable</w:t>
-      </w:r>
-      <w:r>
-        <w:rPr>
-          <w:rFonts w:ascii="Times New Roman" w:hAnsi="Times New Roman" w:cs="Times New Roman"/>
-        </w:rPr>
-        <w:t xml:space="preserve">. </w:t>
-      </w:r>
-      <w:r>
-        <w:rPr>
-          <w:rFonts w:ascii="Times New Roman" w:hAnsi="Times New Roman" w:cs="Times New Roman"/>
-        </w:rPr>
-        <w:t>Under the Unified Concept of Species (de</w:t>
-      </w:r>
-      <w:r>
-        <w:rPr>
-          <w:rFonts w:ascii="Times New Roman" w:hAnsi="Times New Roman" w:cs="Times New Roman"/>
-        </w:rPr>
-        <w:t xml:space="preserve"> </w:t>
-      </w:r>
-      <w:proofErr w:type="spellStart"/>
-      <w:r>
-        <w:rPr>
-          <w:rFonts w:ascii="Times New Roman" w:hAnsi="Times New Roman" w:cs="Times New Roman"/>
-        </w:rPr>
-        <w:t>Queiroz</w:t>
-      </w:r>
-      <w:proofErr w:type="spellEnd"/>
-      <w:r>
-        <w:rPr>
-          <w:rFonts w:ascii="Times New Roman" w:hAnsi="Times New Roman" w:cs="Times New Roman"/>
-        </w:rPr>
-        <w:t xml:space="preserve"> 2005), we consider </w:t>
-      </w:r>
-      <w:r>
-        <w:rPr>
-          <w:rFonts w:ascii="Times New Roman" w:hAnsi="Times New Roman" w:cs="Times New Roman"/>
-        </w:rPr>
-        <w:t xml:space="preserve">this separately evolving lineage as </w:t>
-      </w:r>
-      <w:r>
-        <w:rPr>
-          <w:rFonts w:ascii="Times New Roman" w:hAnsi="Times New Roman" w:cs="Times New Roman"/>
-        </w:rPr>
-        <w:t xml:space="preserve">a </w:t>
-      </w:r>
-      <w:r>
-        <w:rPr>
-          <w:rFonts w:ascii="Times New Roman" w:hAnsi="Times New Roman" w:cs="Times New Roman"/>
-        </w:rPr>
-        <w:t xml:space="preserve">new species </w:t>
-      </w:r>
-      <w:r>
-        <w:rPr>
-          <w:rFonts w:ascii="Times New Roman" w:hAnsi="Times New Roman" w:cs="Times New Roman"/>
-        </w:rPr>
-        <w:t>with a</w:t>
-      </w:r>
-      <w:r>
-        <w:rPr>
-          <w:rFonts w:ascii="Times New Roman" w:hAnsi="Times New Roman" w:cs="Times New Roman"/>
-        </w:rPr>
-        <w:t>n additional</w:t>
-      </w:r>
-      <w:r>
-        <w:rPr>
-          <w:rFonts w:ascii="Times New Roman" w:hAnsi="Times New Roman" w:cs="Times New Roman"/>
-        </w:rPr>
-        <w:t xml:space="preserve"> secondary property of </w:t>
-      </w:r>
-      <w:proofErr w:type="spellStart"/>
-      <w:r>
-        <w:rPr>
-          <w:rFonts w:ascii="Times New Roman" w:hAnsi="Times New Roman" w:cs="Times New Roman"/>
-        </w:rPr>
-        <w:t>diagnosibility</w:t>
-      </w:r>
-      <w:proofErr w:type="spellEnd"/>
-      <w:r>
-        <w:rPr>
-          <w:rFonts w:ascii="Times New Roman" w:hAnsi="Times New Roman" w:cs="Times New Roman"/>
-        </w:rPr>
-        <w:t xml:space="preserve">. </w:t>
-      </w:r>
-    </w:p>
-    <w:p>
-      <w:pPr>
-        <w:spacing w:line="276" w:lineRule="auto"/>
-        <w:rPr>
-          <w:rFonts w:ascii="Times New Roman" w:hAnsi="Times New Roman" w:cs="Times New Roman"/>
-        </w:rPr>
-      </w:pPr>
-    </w:p>
-    <w:p>
-      <w:pPr>
-        <w:spacing w:line="276" w:lineRule="auto"/>
-        <w:rPr>
-          <w:rFonts w:ascii="Times New Roman" w:hAnsi="Times New Roman" w:cs="Times New Roman"/>
-          <w:b/>
-        </w:rPr>
-      </w:pPr>
-      <w:r>
-        <w:rPr>
-          <w:rFonts w:ascii="Times New Roman" w:hAnsi="Times New Roman" w:cs="Times New Roman"/>
-          <w:b/>
-        </w:rPr>
-        <w:t>Materials and Methods</w:t>
-      </w:r>
-    </w:p>
-    <w:p>
-      <w:pPr>
-        <w:spacing w:line="276" w:lineRule="auto"/>
-        <w:rPr>
-          <w:rFonts w:ascii="Times New Roman" w:hAnsi="Times New Roman" w:cs="Times New Roman"/>
-          <w:i/>
-        </w:rPr>
-      </w:pPr>
-      <w:r>
-        <w:rPr>
-          <w:rFonts w:ascii="Times New Roman" w:hAnsi="Times New Roman" w:cs="Times New Roman"/>
-          <w:i/>
-        </w:rPr>
-        <w:t>Morphology</w:t>
-      </w:r>
-    </w:p>
-    <w:p>
-      <w:pPr>
-        <w:spacing w:line="276" w:lineRule="auto"/>
-        <w:rPr>
-          <w:rFonts w:ascii="Times New Roman" w:hAnsi="Times New Roman" w:cs="Times New Roman"/>
-        </w:rPr>
-      </w:pPr>
-      <w:r>
-        <w:rPr>
-          <w:rFonts w:ascii="Times New Roman" w:hAnsi="Times New Roman" w:cs="Times New Roman"/>
-        </w:rPr>
-        <w:t xml:space="preserve">The following characters were measured with a </w:t>
-      </w:r>
-      <w:proofErr w:type="spellStart"/>
-      <w:r>
-        <w:rPr>
-          <w:rFonts w:ascii="Times New Roman" w:hAnsi="Times New Roman" w:cs="Times New Roman"/>
-        </w:rPr>
-        <w:t>Mitutoyo</w:t>
-      </w:r>
-      <w:proofErr w:type="spellEnd"/>
-      <w:r>
-        <w:rPr>
-          <w:rFonts w:ascii="Times New Roman" w:hAnsi="Times New Roman" w:cs="Times New Roman"/>
-        </w:rPr>
-        <w:t xml:space="preserve"> </w:t>
-      </w:r>
-      <w:proofErr w:type="spellStart"/>
-      <w:r>
-        <w:rPr>
-          <w:rFonts w:ascii="Times New Roman" w:hAnsi="Times New Roman" w:cs="Times New Roman"/>
-        </w:rPr>
-        <w:t>digitmatic</w:t>
-      </w:r>
-      <w:proofErr w:type="spellEnd"/>
-      <w:r>
-        <w:rPr>
-          <w:rFonts w:ascii="Times New Roman" w:hAnsi="Times New Roman" w:cs="Times New Roman"/>
-        </w:rPr>
-        <w:t xml:space="preserve"> caliper to the nearest 0.1 mm on the left side of the body for symmetrical characters: snout–vent length (SVL), from tip of snout to vent; head length (HL), from posterior margin of mandible to tip of snout; head width (HW), measured at the level of the jaw articulation; snout length (SL), from anterior </w:t>
-      </w:r>
-      <w:r>
-        <w:rPr>
-          <w:rFonts w:ascii="Times New Roman" w:hAnsi="Times New Roman" w:cs="Times New Roman"/>
-        </w:rPr>
-        <w:t>margins</w:t>
-      </w:r>
-      <w:r>
-        <w:rPr>
-          <w:rFonts w:ascii="Times New Roman" w:hAnsi="Times New Roman" w:cs="Times New Roman"/>
-        </w:rPr>
-        <w:t xml:space="preserve"> of eye to tip of snout; snout width (SW), distance between anterior </w:t>
-      </w:r>
-      <w:r>
-        <w:rPr>
-          <w:rFonts w:ascii="Times New Roman" w:hAnsi="Times New Roman" w:cs="Times New Roman"/>
-        </w:rPr>
-        <w:t>margins</w:t>
-      </w:r>
-      <w:r>
-        <w:rPr>
-          <w:rFonts w:ascii="Times New Roman" w:hAnsi="Times New Roman" w:cs="Times New Roman"/>
-        </w:rPr>
-        <w:t xml:space="preserve"> of eye</w:t>
-      </w:r>
-      <w:ins w:id="9" w:author="Lee Grismer" w:date="2013-09-21T04:16:00Z">
-        <w:r>
-          <w:rPr>
-            <w:rFonts w:ascii="Times New Roman" w:hAnsi="Times New Roman" w:cs="Times New Roman"/>
-          </w:rPr>
-          <w:t>s</w:t>
-        </w:r>
-      </w:ins>
-      <w:r>
-        <w:rPr>
-          <w:rFonts w:ascii="Times New Roman" w:hAnsi="Times New Roman" w:cs="Times New Roman"/>
-        </w:rPr>
-        <w:t xml:space="preserve">; </w:t>
-      </w:r>
-      <w:proofErr w:type="spellStart"/>
-      <w:r>
-        <w:rPr>
-          <w:rFonts w:ascii="Times New Roman" w:hAnsi="Times New Roman" w:cs="Times New Roman"/>
-        </w:rPr>
-        <w:t>internarial</w:t>
-      </w:r>
-      <w:proofErr w:type="spellEnd"/>
-      <w:r>
-        <w:rPr>
-          <w:rFonts w:ascii="Times New Roman" w:hAnsi="Times New Roman" w:cs="Times New Roman"/>
-        </w:rPr>
-        <w:t xml:space="preserve"> distance (IND), measured from medial, inner margins of nostrils; </w:t>
-      </w:r>
-      <w:proofErr w:type="spellStart"/>
-      <w:r>
-        <w:rPr>
-          <w:rFonts w:ascii="Times New Roman" w:hAnsi="Times New Roman" w:cs="Times New Roman"/>
-        </w:rPr>
-        <w:t>interorbital</w:t>
-      </w:r>
-      <w:proofErr w:type="spellEnd"/>
-      <w:r>
-        <w:rPr>
-          <w:rFonts w:ascii="Times New Roman" w:hAnsi="Times New Roman" w:cs="Times New Roman"/>
-        </w:rPr>
-        <w:t xml:space="preserve"> diameter (IOD), distance between medial margins of </w:t>
-      </w:r>
-      <w:proofErr w:type="spellStart"/>
-      <w:r>
-        <w:rPr>
-          <w:rFonts w:ascii="Times New Roman" w:hAnsi="Times New Roman" w:cs="Times New Roman"/>
-        </w:rPr>
-        <w:t>palpebrae</w:t>
-      </w:r>
-      <w:proofErr w:type="spellEnd"/>
-      <w:r>
-        <w:rPr>
-          <w:rFonts w:ascii="Times New Roman" w:hAnsi="Times New Roman" w:cs="Times New Roman"/>
-        </w:rPr>
-        <w:t xml:space="preserve"> at its closest point; eye diameter (ED), length between anterior and posterior </w:t>
-      </w:r>
-      <w:r>
-        <w:rPr>
-          <w:rFonts w:ascii="Times New Roman" w:hAnsi="Times New Roman" w:cs="Times New Roman"/>
-        </w:rPr>
-        <w:t>margins</w:t>
-      </w:r>
-      <w:r>
-        <w:rPr>
-          <w:rFonts w:ascii="Times New Roman" w:hAnsi="Times New Roman" w:cs="Times New Roman"/>
-        </w:rPr>
-        <w:t xml:space="preserve"> of eye; tympanum diameter (TD), length of the vertical axis; </w:t>
-      </w:r>
-      <w:r>
-        <w:rPr>
-          <w:rFonts w:ascii="Times New Roman" w:hAnsi="Times New Roman" w:cs="Times New Roman"/>
-        </w:rPr>
-        <w:t xml:space="preserve">hand length (HNL), </w:t>
-      </w:r>
-      <w:ins w:id="10" w:author="Lee Grismer" w:date="2013-09-21T04:18:00Z">
-        <w:r>
-          <w:rPr>
-            <w:rFonts w:ascii="Times New Roman" w:hAnsi="Times New Roman" w:cs="Times New Roman"/>
-          </w:rPr>
-          <w:t>distance</w:t>
-        </w:r>
-        <w:r>
-          <w:rPr>
-            <w:rFonts w:ascii="Times New Roman" w:hAnsi="Times New Roman" w:cs="Times New Roman"/>
-          </w:rPr>
-          <w:t xml:space="preserve"> </w:t>
-        </w:r>
-      </w:ins>
       <w:r>
         <w:rPr>
           <w:rFonts w:ascii="Times New Roman" w:hAnsi="Times New Roman" w:cs="Times New Roman"/>
@@ -2218,14 +2221,12 @@
         </w:rPr>
         <w:t xml:space="preserve"> length (TBL), </w:t>
       </w:r>
-      <w:ins w:id="11" w:author="Lee Grismer" w:date="2013-09-21T04:19:00Z">
-        <w:r>
-          <w:rPr>
-            <w:rFonts w:ascii="Times New Roman" w:hAnsi="Times New Roman" w:cs="Times New Roman"/>
-          </w:rPr>
-          <w:t xml:space="preserve">distance </w:t>
-        </w:r>
-      </w:ins>
+      <w:r>
+        <w:rPr>
+          <w:rFonts w:ascii="Times New Roman" w:hAnsi="Times New Roman" w:cs="Times New Roman"/>
+        </w:rPr>
+        <w:t xml:space="preserve">distance </w:t>
+      </w:r>
       <w:r>
         <w:rPr>
           <w:rFonts w:ascii="Times New Roman" w:hAnsi="Times New Roman" w:cs="Times New Roman"/>
@@ -2748,7 +2749,20 @@
         <w:rPr>
           <w:rFonts w:ascii="Times New Roman" w:hAnsi="Times New Roman" w:cs="Times New Roman"/>
         </w:rPr>
-        <w:t xml:space="preserve"> Accession numbers XX0000–XX0000) were added to previous published sequences of </w:t>
+        <w:t xml:space="preserve"> Accession numbers </w:t>
+      </w:r>
+      <w:r>
+        <w:rPr>
+          <w:rFonts w:ascii="Times New Roman" w:hAnsi="Times New Roman" w:cs="Times New Roman"/>
+          <w:highlight w:val="yellow"/>
+        </w:rPr>
+        <w:t>XX0000–XX0000</w:t>
+      </w:r>
+      <w:r>
+        <w:rPr>
+          <w:rFonts w:ascii="Times New Roman" w:hAnsi="Times New Roman" w:cs="Times New Roman"/>
+        </w:rPr>
+        <w:t xml:space="preserve">) were added to previous published sequences of </w:t>
       </w:r>
       <w:proofErr w:type="spellStart"/>
       <w:r>
@@ -3361,15 +3375,13 @@
         </w:rPr>
         <w:t>A</w:t>
       </w:r>
-      <w:ins w:id="12" w:author="Lee Grismer" w:date="2013-09-21T04:33:00Z">
-        <w:r>
-          <w:rPr>
-            <w:rFonts w:ascii="Times New Roman" w:hAnsi="Times New Roman" w:cs="Times New Roman"/>
-            <w:i/>
-          </w:rPr>
-          <w:t>nsonia</w:t>
-        </w:r>
-      </w:ins>
+      <w:r>
+        <w:rPr>
+          <w:rFonts w:ascii="Times New Roman" w:hAnsi="Times New Roman" w:cs="Times New Roman"/>
+          <w:i/>
+        </w:rPr>
+        <w:t>nsonia</w:t>
+      </w:r>
       <w:r>
         <w:rPr>
           <w:rFonts w:ascii="Times New Roman" w:hAnsi="Times New Roman" w:cs="Times New Roman"/>
@@ -5065,7 +5077,19 @@
         <w:rPr>
           <w:rFonts w:ascii="Times New Roman" w:hAnsi="Times New Roman" w:cs="Times New Roman"/>
         </w:rPr>
-        <w:t xml:space="preserve"> spot; large, yellow </w:t>
+        <w:t xml:space="preserve"> spot; </w:t>
+      </w:r>
+      <w:r>
+        <w:rPr>
+          <w:rFonts w:ascii="Times New Roman" w:hAnsi="Times New Roman" w:cs="Times New Roman"/>
+        </w:rPr>
+        <w:t xml:space="preserve">presence of </w:t>
+      </w:r>
+      <w:r>
+        <w:rPr>
+          <w:rFonts w:ascii="Times New Roman" w:hAnsi="Times New Roman" w:cs="Times New Roman"/>
+        </w:rPr>
+        <w:t xml:space="preserve">large, yellow </w:t>
       </w:r>
       <w:proofErr w:type="spellStart"/>
       <w:r>
@@ -5469,14 +5493,12 @@
         </w:rPr>
         <w:t>finger</w:t>
       </w:r>
-      <w:ins w:id="13" w:author="Lee Grismer" w:date="2013-09-21T04:28:00Z">
-        <w:r>
-          <w:rPr>
-            <w:rFonts w:ascii="Times New Roman" w:hAnsi="Times New Roman" w:cs="Times New Roman"/>
-          </w:rPr>
-          <w:t xml:space="preserve"> </w:t>
-        </w:r>
-      </w:ins>
+      <w:r>
+        <w:rPr>
+          <w:rFonts w:ascii="Times New Roman" w:hAnsi="Times New Roman" w:cs="Times New Roman"/>
+        </w:rPr>
+        <w:t xml:space="preserve"> </w:t>
+      </w:r>
       <w:r>
         <w:rPr>
           <w:rFonts w:ascii="Times New Roman" w:hAnsi="Times New Roman" w:cs="Times New Roman"/>
@@ -6624,14 +6646,12 @@
         </w:rPr>
         <w:t xml:space="preserve"> in color</w:t>
       </w:r>
-      <w:ins w:id="14" w:author="Lee Grismer" w:date="2013-09-21T04:31:00Z">
-        <w:r>
-          <w:rPr>
-            <w:rFonts w:ascii="Times New Roman" w:hAnsi="Times New Roman" w:cs="Times New Roman"/>
-          </w:rPr>
-          <w:t>ation and</w:t>
-        </w:r>
-      </w:ins>
+      <w:r>
+        <w:rPr>
+          <w:rFonts w:ascii="Times New Roman" w:hAnsi="Times New Roman" w:cs="Times New Roman"/>
+        </w:rPr>
+        <w:t>ation and</w:t>
+      </w:r>
       <w:r>
         <w:rPr>
           <w:rFonts w:ascii="Times New Roman" w:hAnsi="Times New Roman" w:cs="Times New Roman"/>
@@ -6716,42 +6736,36 @@
         </w:rPr>
         <w:t xml:space="preserve"> (LSUHC 10899, 11172) are smaller in size, SVL 21.0 mm and 23.6 mm respectively. Vocal slit </w:t>
       </w:r>
-      <w:ins w:id="15" w:author="Lee Grismer" w:date="2013-09-21T04:32:00Z">
-        <w:r>
-          <w:rPr>
-            <w:rFonts w:ascii="Times New Roman" w:hAnsi="Times New Roman" w:cs="Times New Roman"/>
-          </w:rPr>
-          <w:t xml:space="preserve">present </w:t>
-        </w:r>
-      </w:ins>
+      <w:r>
+        <w:rPr>
+          <w:rFonts w:ascii="Times New Roman" w:hAnsi="Times New Roman" w:cs="Times New Roman"/>
+        </w:rPr>
+        <w:t xml:space="preserve">present </w:t>
+      </w:r>
       <w:r>
         <w:rPr>
           <w:rFonts w:ascii="Times New Roman" w:hAnsi="Times New Roman" w:cs="Times New Roman"/>
         </w:rPr>
         <w:t xml:space="preserve">on the left size of </w:t>
       </w:r>
-      <w:ins w:id="16" w:author="Lee Grismer" w:date="2013-09-21T04:32:00Z">
-        <w:r>
-          <w:rPr>
-            <w:rFonts w:ascii="Times New Roman" w:hAnsi="Times New Roman" w:cs="Times New Roman"/>
-          </w:rPr>
-          <w:t xml:space="preserve">the </w:t>
-        </w:r>
-      </w:ins>
+      <w:r>
+        <w:rPr>
+          <w:rFonts w:ascii="Times New Roman" w:hAnsi="Times New Roman" w:cs="Times New Roman"/>
+        </w:rPr>
+        <w:t xml:space="preserve">the </w:t>
+      </w:r>
       <w:r>
         <w:rPr>
           <w:rFonts w:ascii="Times New Roman" w:hAnsi="Times New Roman" w:cs="Times New Roman"/>
         </w:rPr>
         <w:t xml:space="preserve">mouth </w:t>
       </w:r>
-      <w:ins w:id="17" w:author="Lee Grismer" w:date="2013-09-21T04:32:00Z">
-        <w:r>
-          <w:rPr>
-            <w:rFonts w:ascii="Times New Roman" w:hAnsi="Times New Roman" w:cs="Times New Roman"/>
-          </w:rPr>
-          <w:t xml:space="preserve">leads </w:t>
-        </w:r>
-      </w:ins>
+      <w:r>
+        <w:rPr>
+          <w:rFonts w:ascii="Times New Roman" w:hAnsi="Times New Roman" w:cs="Times New Roman"/>
+        </w:rPr>
+        <w:t xml:space="preserve">leads </w:t>
+      </w:r>
       <w:r>
         <w:rPr>
           <w:rFonts w:ascii="Times New Roman" w:hAnsi="Times New Roman" w:cs="Times New Roman"/>
@@ -7426,14 +7440,12 @@
         </w:rPr>
         <w:t xml:space="preserve">n the </w:t>
       </w:r>
-      <w:ins w:id="18" w:author="Lee Grismer" w:date="2013-09-21T04:36:00Z">
-        <w:r>
-          <w:rPr>
-            <w:rFonts w:ascii="Times New Roman" w:hAnsi="Times New Roman" w:cs="Times New Roman"/>
-          </w:rPr>
-          <w:t>Thai-</w:t>
-        </w:r>
-      </w:ins>
+      <w:r>
+        <w:rPr>
+          <w:rFonts w:ascii="Times New Roman" w:hAnsi="Times New Roman" w:cs="Times New Roman"/>
+        </w:rPr>
+        <w:t>Thai-</w:t>
+      </w:r>
       <w:r>
         <w:rPr>
           <w:rFonts w:ascii="Times New Roman" w:hAnsi="Times New Roman" w:cs="Times New Roman"/>
@@ -8014,62 +8026,56 @@
         </w:rPr>
         <w:t xml:space="preserve"> </w:t>
       </w:r>
-      <w:ins w:id="19" w:author="Lee Grismer" w:date="2013-09-21T04:37:00Z">
-        <w:r>
-          <w:rPr>
-            <w:rFonts w:ascii="Times New Roman" w:hAnsi="Times New Roman" w:cs="Times New Roman"/>
-          </w:rPr>
-          <w:t>occurs</w:t>
-        </w:r>
-      </w:ins>
+      <w:r>
+        <w:rPr>
+          <w:rFonts w:ascii="Times New Roman" w:hAnsi="Times New Roman" w:cs="Times New Roman"/>
+        </w:rPr>
+        <w:t>occurs</w:t>
+      </w:r>
       <w:r>
         <w:rPr>
           <w:rFonts w:ascii="Times New Roman" w:hAnsi="Times New Roman" w:cs="Times New Roman"/>
         </w:rPr>
         <w:t xml:space="preserve"> in </w:t>
       </w:r>
-      <w:ins w:id="20" w:author="Lee Grismer" w:date="2013-09-21T04:38:00Z">
-        <w:r>
-          <w:rPr>
-            <w:rFonts w:ascii="Times New Roman" w:hAnsi="Times New Roman" w:cs="Times New Roman"/>
-          </w:rPr>
-          <w:t xml:space="preserve">hill </w:t>
-        </w:r>
-        <w:proofErr w:type="spellStart"/>
-        <w:r>
-          <w:rPr>
-            <w:rFonts w:ascii="Times New Roman" w:hAnsi="Times New Roman" w:cs="Times New Roman"/>
-          </w:rPr>
-          <w:t>dipterocarp</w:t>
-        </w:r>
-        <w:proofErr w:type="spellEnd"/>
-        <w:r>
-          <w:rPr>
-            <w:rFonts w:ascii="Times New Roman" w:hAnsi="Times New Roman" w:cs="Times New Roman"/>
-          </w:rPr>
-          <w:t xml:space="preserve"> forest</w:t>
-        </w:r>
-      </w:ins>
+      <w:r>
+        <w:rPr>
+          <w:rFonts w:ascii="Times New Roman" w:hAnsi="Times New Roman" w:cs="Times New Roman"/>
+        </w:rPr>
+        <w:t xml:space="preserve">hill </w:t>
+      </w:r>
+      <w:proofErr w:type="spellStart"/>
+      <w:r>
+        <w:rPr>
+          <w:rFonts w:ascii="Times New Roman" w:hAnsi="Times New Roman" w:cs="Times New Roman"/>
+        </w:rPr>
+        <w:t>dipterocarp</w:t>
+      </w:r>
+      <w:proofErr w:type="spellEnd"/>
+      <w:r>
+        <w:rPr>
+          <w:rFonts w:ascii="Times New Roman" w:hAnsi="Times New Roman" w:cs="Times New Roman"/>
+        </w:rPr>
+        <w:t xml:space="preserve"> forest</w:t>
+      </w:r>
       <w:r>
         <w:rPr>
           <w:rFonts w:ascii="Times New Roman" w:hAnsi="Times New Roman" w:cs="Times New Roman"/>
         </w:rPr>
         <w:t xml:space="preserve"> </w:t>
       </w:r>
-      <w:ins w:id="21" w:author="Lee Grismer" w:date="2013-09-21T04:38:00Z">
-        <w:r>
-          <w:rPr>
-            <w:rFonts w:ascii="Times New Roman" w:hAnsi="Times New Roman" w:cs="Times New Roman"/>
-          </w:rPr>
-          <w:t>on</w:t>
-        </w:r>
-        <w:r>
-          <w:rPr>
-            <w:rFonts w:ascii="Times New Roman" w:hAnsi="Times New Roman" w:cs="Times New Roman"/>
-          </w:rPr>
-          <w:t xml:space="preserve"> </w:t>
-        </w:r>
-      </w:ins>
+      <w:r>
+        <w:rPr>
+          <w:rFonts w:ascii="Times New Roman" w:hAnsi="Times New Roman" w:cs="Times New Roman"/>
+        </w:rPr>
+        <w:t>on</w:t>
+      </w:r>
+      <w:r>
+        <w:rPr>
+          <w:rFonts w:ascii="Times New Roman" w:hAnsi="Times New Roman" w:cs="Times New Roman"/>
+        </w:rPr>
+        <w:t xml:space="preserve"> </w:t>
+      </w:r>
       <w:proofErr w:type="spellStart"/>
       <w:r>
         <w:rPr>
@@ -8104,20 +8110,18 @@
         </w:rPr>
         <w:t xml:space="preserve">(at </w:t>
       </w:r>
-      <w:ins w:id="22" w:author="Lee Grismer" w:date="2013-09-21T04:38:00Z">
-        <w:r>
-          <w:rPr>
-            <w:rFonts w:ascii="Times New Roman" w:hAnsi="Times New Roman" w:cs="Times New Roman"/>
-          </w:rPr>
-          <w:t>610</w:t>
-        </w:r>
-        <w:r>
-          <w:rPr>
-            <w:rFonts w:ascii="Times New Roman" w:hAnsi="Times New Roman" w:cs="Times New Roman"/>
-          </w:rPr>
-          <w:t xml:space="preserve"> </w:t>
-        </w:r>
-      </w:ins>
+      <w:r>
+        <w:rPr>
+          <w:rFonts w:ascii="Times New Roman" w:hAnsi="Times New Roman" w:cs="Times New Roman"/>
+        </w:rPr>
+        <w:t>610</w:t>
+      </w:r>
+      <w:r>
+        <w:rPr>
+          <w:rFonts w:ascii="Times New Roman" w:hAnsi="Times New Roman" w:cs="Times New Roman"/>
+        </w:rPr>
+        <w:t xml:space="preserve"> </w:t>
+      </w:r>
       <w:r>
         <w:rPr>
           <w:rFonts w:ascii="Times New Roman" w:hAnsi="Times New Roman" w:cs="Times New Roman"/>
@@ -8220,7 +8224,7 @@
         </w:rPr>
         <w:t xml:space="preserve"> (</w:t>
       </w:r>
-      <w:commentRangeStart w:id="23"/>
+      <w:commentRangeStart w:id="0"/>
       <w:r>
         <w:rPr>
           <w:rFonts w:ascii="Times New Roman" w:hAnsi="Times New Roman" w:cs="Times New Roman"/>
@@ -8233,12 +8237,12 @@
         </w:rPr>
         <w:t xml:space="preserve">. </w:t>
       </w:r>
-      <w:commentRangeEnd w:id="23"/>
+      <w:commentRangeEnd w:id="0"/>
       <w:r>
         <w:rPr>
           <w:rStyle w:val="CommentReference"/>
         </w:rPr>
-        <w:commentReference w:id="23"/>
+        <w:commentReference w:id="0"/>
       </w:r>
       <w:r>
         <w:rPr>
@@ -8252,20 +8256,18 @@
         </w:rPr>
         <w:t xml:space="preserve">all rock cracks </w:t>
       </w:r>
-      <w:ins w:id="24" w:author="Lee Grismer" w:date="2013-09-21T04:39:00Z">
-        <w:r>
-          <w:rPr>
-            <w:rFonts w:ascii="Times New Roman" w:hAnsi="Times New Roman" w:cs="Times New Roman"/>
-          </w:rPr>
-          <w:t>along</w:t>
-        </w:r>
-        <w:r>
-          <w:rPr>
-            <w:rFonts w:ascii="Times New Roman" w:hAnsi="Times New Roman" w:cs="Times New Roman"/>
-          </w:rPr>
-          <w:t xml:space="preserve"> </w:t>
-        </w:r>
-      </w:ins>
+      <w:r>
+        <w:rPr>
+          <w:rFonts w:ascii="Times New Roman" w:hAnsi="Times New Roman" w:cs="Times New Roman"/>
+        </w:rPr>
+        <w:t>along</w:t>
+      </w:r>
+      <w:r>
+        <w:rPr>
+          <w:rFonts w:ascii="Times New Roman" w:hAnsi="Times New Roman" w:cs="Times New Roman"/>
+        </w:rPr>
+        <w:t xml:space="preserve"> </w:t>
+      </w:r>
       <w:r>
         <w:rPr>
           <w:rFonts w:ascii="Times New Roman" w:hAnsi="Times New Roman" w:cs="Times New Roman"/>
@@ -8290,55 +8292,49 @@
         </w:rPr>
         <w:t xml:space="preserve">under a </w:t>
       </w:r>
-      <w:ins w:id="25" w:author="Lee Grismer" w:date="2013-09-21T04:39:00Z">
-        <w:r>
-          <w:rPr>
-            <w:rFonts w:ascii="Times New Roman" w:hAnsi="Times New Roman" w:cs="Times New Roman"/>
-          </w:rPr>
-          <w:t>semi-</w:t>
-        </w:r>
-      </w:ins>
+      <w:r>
+        <w:rPr>
+          <w:rFonts w:ascii="Times New Roman" w:hAnsi="Times New Roman" w:cs="Times New Roman"/>
+        </w:rPr>
+        <w:t>semi-</w:t>
+      </w:r>
       <w:r>
         <w:rPr>
           <w:rFonts w:ascii="Times New Roman" w:hAnsi="Times New Roman" w:cs="Times New Roman"/>
         </w:rPr>
         <w:t>closed</w:t>
       </w:r>
-      <w:ins w:id="26" w:author="Lee Grismer" w:date="2013-09-21T04:39:00Z">
-        <w:r>
-          <w:rPr>
-            <w:rFonts w:ascii="Times New Roman" w:hAnsi="Times New Roman" w:cs="Times New Roman"/>
-          </w:rPr>
-          <w:t xml:space="preserve"> </w:t>
-        </w:r>
-      </w:ins>
+      <w:r>
+        <w:rPr>
+          <w:rFonts w:ascii="Times New Roman" w:hAnsi="Times New Roman" w:cs="Times New Roman"/>
+        </w:rPr>
+        <w:t xml:space="preserve"> </w:t>
+      </w:r>
       <w:r>
         <w:rPr>
           <w:rFonts w:ascii="Times New Roman" w:hAnsi="Times New Roman" w:cs="Times New Roman"/>
         </w:rPr>
         <w:t>canopy forest and consisted of dark-colored granite rock covered with algae and moss</w:t>
       </w:r>
-      <w:ins w:id="27" w:author="Lee Grismer" w:date="2013-09-21T04:42:00Z">
-        <w:r>
-          <w:rPr>
-            <w:rFonts w:ascii="Times New Roman" w:hAnsi="Times New Roman" w:cs="Times New Roman"/>
-          </w:rPr>
-          <w:t xml:space="preserve"> (</w:t>
-        </w:r>
-        <w:r>
-          <w:rPr>
-            <w:rFonts w:ascii="Times New Roman" w:hAnsi="Times New Roman" w:cs="Times New Roman"/>
-            <w:highlight w:val="yellow"/>
-          </w:rPr>
-          <w:t>Fig. 5</w:t>
-        </w:r>
-        <w:r>
-          <w:rPr>
-            <w:rFonts w:ascii="Times New Roman" w:hAnsi="Times New Roman" w:cs="Times New Roman"/>
-          </w:rPr>
-          <w:t>)</w:t>
-        </w:r>
-      </w:ins>
+      <w:r>
+        <w:rPr>
+          <w:rFonts w:ascii="Times New Roman" w:hAnsi="Times New Roman" w:cs="Times New Roman"/>
+        </w:rPr>
+        <w:t xml:space="preserve"> (</w:t>
+      </w:r>
+      <w:r>
+        <w:rPr>
+          <w:rFonts w:ascii="Times New Roman" w:hAnsi="Times New Roman" w:cs="Times New Roman"/>
+          <w:highlight w:val="yellow"/>
+        </w:rPr>
+        <w:t>Fig. 5</w:t>
+      </w:r>
+      <w:r>
+        <w:rPr>
+          <w:rFonts w:ascii="Times New Roman" w:hAnsi="Times New Roman" w:cs="Times New Roman"/>
+        </w:rPr>
+        <w:t>)</w:t>
+      </w:r>
       <w:r>
         <w:rPr>
           <w:rFonts w:ascii="Times New Roman" w:hAnsi="Times New Roman" w:cs="Times New Roman"/>
@@ -8351,34 +8347,30 @@
         </w:rPr>
         <w:t xml:space="preserve">, toads were found on rocks and small, overhanging vegetation within </w:t>
       </w:r>
-      <w:ins w:id="28" w:author="Lee Grismer" w:date="2013-09-21T04:40:00Z">
-        <w:r>
-          <w:rPr>
-            <w:rFonts w:ascii="Times New Roman" w:hAnsi="Times New Roman" w:cs="Times New Roman"/>
-          </w:rPr>
-          <w:t xml:space="preserve">the stream </w:t>
-        </w:r>
-      </w:ins>
+      <w:r>
+        <w:rPr>
+          <w:rFonts w:ascii="Times New Roman" w:hAnsi="Times New Roman" w:cs="Times New Roman"/>
+        </w:rPr>
+        <w:t xml:space="preserve">the stream </w:t>
+      </w:r>
       <w:r>
         <w:rPr>
           <w:rFonts w:ascii="Times New Roman" w:hAnsi="Times New Roman" w:cs="Times New Roman"/>
         </w:rPr>
         <w:t xml:space="preserve">and along </w:t>
       </w:r>
-      <w:ins w:id="29" w:author="Lee Grismer" w:date="2013-09-21T04:40:00Z">
-        <w:r>
-          <w:rPr>
-            <w:rFonts w:ascii="Times New Roman" w:hAnsi="Times New Roman" w:cs="Times New Roman"/>
-          </w:rPr>
-          <w:t>its</w:t>
-        </w:r>
-        <w:r>
-          <w:rPr>
-            <w:rFonts w:ascii="Times New Roman" w:hAnsi="Times New Roman" w:cs="Times New Roman"/>
-          </w:rPr>
-          <w:t xml:space="preserve"> </w:t>
-        </w:r>
-      </w:ins>
+      <w:r>
+        <w:rPr>
+          <w:rFonts w:ascii="Times New Roman" w:hAnsi="Times New Roman" w:cs="Times New Roman"/>
+        </w:rPr>
+        <w:t>its</w:t>
+      </w:r>
+      <w:r>
+        <w:rPr>
+          <w:rFonts w:ascii="Times New Roman" w:hAnsi="Times New Roman" w:cs="Times New Roman"/>
+        </w:rPr>
+        <w:t xml:space="preserve"> </w:t>
+      </w:r>
       <w:r>
         <w:rPr>
           <w:rFonts w:ascii="Times New Roman" w:hAnsi="Times New Roman" w:cs="Times New Roman"/>
@@ -8523,15 +8515,13 @@
         </w:rPr>
         <w:t>A</w:t>
       </w:r>
-      <w:ins w:id="30" w:author="Lee Grismer" w:date="2013-09-21T04:44:00Z">
-        <w:r>
-          <w:rPr>
-            <w:rFonts w:ascii="Times New Roman" w:hAnsi="Times New Roman" w:cs="Times New Roman"/>
-            <w:i/>
-          </w:rPr>
-          <w:t>nsonia</w:t>
-        </w:r>
-      </w:ins>
+      <w:r>
+        <w:rPr>
+          <w:rFonts w:ascii="Times New Roman" w:hAnsi="Times New Roman" w:cs="Times New Roman"/>
+          <w:i/>
+        </w:rPr>
+        <w:t>nsonia</w:t>
+      </w:r>
       <w:r>
         <w:rPr>
           <w:rFonts w:ascii="Times New Roman" w:hAnsi="Times New Roman" w:cs="Times New Roman"/>
@@ -8882,28 +8872,26 @@
         </w:rPr>
         <w:t xml:space="preserve">, more than 200 </w:t>
       </w:r>
-      <w:ins w:id="31" w:author="Lee Grismer" w:date="2013-09-21T04:45:00Z">
-        <w:r>
-          <w:rPr>
-            <w:rFonts w:ascii="Times New Roman" w:hAnsi="Times New Roman" w:cs="Times New Roman"/>
-          </w:rPr>
-          <w:t xml:space="preserve">km to the west and separated by the extensive </w:t>
-        </w:r>
-        <w:proofErr w:type="spellStart"/>
-        <w:r>
-          <w:rPr>
-            <w:rFonts w:ascii="Times New Roman" w:hAnsi="Times New Roman" w:cs="Times New Roman"/>
-          </w:rPr>
-          <w:t>Banjaran</w:t>
-        </w:r>
-        <w:proofErr w:type="spellEnd"/>
-        <w:r>
-          <w:rPr>
-            <w:rFonts w:ascii="Times New Roman" w:hAnsi="Times New Roman" w:cs="Times New Roman"/>
-          </w:rPr>
-          <w:t xml:space="preserve"> </w:t>
-        </w:r>
-      </w:ins>
+      <w:r>
+        <w:rPr>
+          <w:rFonts w:ascii="Times New Roman" w:hAnsi="Times New Roman" w:cs="Times New Roman"/>
+        </w:rPr>
+        <w:t xml:space="preserve">km to the west and separated by the extensive </w:t>
+      </w:r>
+      <w:proofErr w:type="spellStart"/>
+      <w:r>
+        <w:rPr>
+          <w:rFonts w:ascii="Times New Roman" w:hAnsi="Times New Roman" w:cs="Times New Roman"/>
+        </w:rPr>
+        <w:t>Banjaran</w:t>
+      </w:r>
+      <w:proofErr w:type="spellEnd"/>
+      <w:r>
+        <w:rPr>
+          <w:rFonts w:ascii="Times New Roman" w:hAnsi="Times New Roman" w:cs="Times New Roman"/>
+        </w:rPr>
+        <w:t xml:space="preserve"> </w:t>
+      </w:r>
       <w:proofErr w:type="spellStart"/>
       <w:r>
         <w:rPr>
@@ -8969,14 +8957,12 @@
         </w:rPr>
         <w:t xml:space="preserve"> </w:t>
       </w:r>
-      <w:ins w:id="32" w:author="Lee Grismer" w:date="2013-09-21T04:45:00Z">
-        <w:r>
-          <w:rPr>
-            <w:rFonts w:ascii="Times New Roman" w:hAnsi="Times New Roman" w:cs="Times New Roman"/>
-          </w:rPr>
-          <w:t xml:space="preserve">by </w:t>
-        </w:r>
-      </w:ins>
+      <w:r>
+        <w:rPr>
+          <w:rFonts w:ascii="Times New Roman" w:hAnsi="Times New Roman" w:cs="Times New Roman"/>
+        </w:rPr>
+        <w:t xml:space="preserve">by </w:t>
+      </w:r>
       <w:r>
         <w:rPr>
           <w:rFonts w:ascii="Times New Roman" w:hAnsi="Times New Roman" w:cs="Times New Roman"/>
@@ -8997,14 +8983,12 @@
         </w:rPr>
         <w:t xml:space="preserve"> similar and are hard to differentiate </w:t>
       </w:r>
-      <w:ins w:id="33" w:author="Lee Grismer" w:date="2013-09-21T04:45:00Z">
-        <w:r>
-          <w:rPr>
-            <w:rFonts w:ascii="Times New Roman" w:hAnsi="Times New Roman" w:cs="Times New Roman"/>
-          </w:rPr>
-          <w:t xml:space="preserve">in </w:t>
-        </w:r>
-      </w:ins>
+      <w:r>
+        <w:rPr>
+          <w:rFonts w:ascii="Times New Roman" w:hAnsi="Times New Roman" w:cs="Times New Roman"/>
+        </w:rPr>
+        <w:t xml:space="preserve">in </w:t>
+      </w:r>
       <w:r>
         <w:rPr>
           <w:rFonts w:ascii="Times New Roman" w:hAnsi="Times New Roman" w:cs="Times New Roman"/>
@@ -9029,28 +9013,24 @@
         </w:rPr>
         <w:t xml:space="preserve"> they are preserved as </w:t>
       </w:r>
-      <w:ins w:id="34" w:author="Lee Grismer" w:date="2013-09-21T04:47:00Z">
-        <w:r>
-          <w:rPr>
-            <w:rFonts w:ascii="Times New Roman" w:hAnsi="Times New Roman" w:cs="Times New Roman"/>
-          </w:rPr>
-          <w:t>many color pattern characters</w:t>
-        </w:r>
-      </w:ins>
+      <w:r>
+        <w:rPr>
+          <w:rFonts w:ascii="Times New Roman" w:hAnsi="Times New Roman" w:cs="Times New Roman"/>
+        </w:rPr>
+        <w:t>many color pattern characters</w:t>
+      </w:r>
       <w:r>
         <w:rPr>
           <w:rFonts w:ascii="Times New Roman" w:hAnsi="Times New Roman" w:cs="Times New Roman"/>
         </w:rPr>
         <w:t xml:space="preserve"> </w:t>
       </w:r>
-      <w:ins w:id="35" w:author="Lee Grismer" w:date="2013-09-21T04:47:00Z">
-        <w:r>
-          <w:rPr>
-            <w:rFonts w:ascii="Times New Roman" w:hAnsi="Times New Roman" w:cs="Times New Roman"/>
-          </w:rPr>
-          <w:t>have diagnostic value</w:t>
-        </w:r>
-      </w:ins>
+      <w:r>
+        <w:rPr>
+          <w:rFonts w:ascii="Times New Roman" w:hAnsi="Times New Roman" w:cs="Times New Roman"/>
+        </w:rPr>
+        <w:t>have diagnostic value</w:t>
+      </w:r>
       <w:r>
         <w:rPr>
           <w:rFonts w:ascii="Times New Roman" w:hAnsi="Times New Roman" w:cs="Times New Roman"/>
@@ -9242,10 +9222,22 @@
         <w:rPr>
           <w:rFonts w:ascii="Times New Roman" w:hAnsi="Times New Roman" w:cs="Times New Roman"/>
         </w:rPr>
-        <w:t xml:space="preserve">is widely spread across upland regions along the </w:t>
-      </w:r>
-      <w:bookmarkStart w:id="36" w:name="_GoBack"/>
-      <w:bookmarkEnd w:id="36"/>
+        <w:t xml:space="preserve">is widely spread across upland regions </w:t>
+      </w:r>
+      <w:r>
+        <w:rPr>
+          <w:rFonts w:ascii="Times New Roman" w:hAnsi="Times New Roman" w:cs="Times New Roman"/>
+        </w:rPr>
+        <w:t>of the</w:t>
+      </w:r>
+      <w:bookmarkStart w:id="1" w:name="_GoBack"/>
+      <w:bookmarkEnd w:id="1"/>
+      <w:r>
+        <w:rPr>
+          <w:rFonts w:ascii="Times New Roman" w:hAnsi="Times New Roman" w:cs="Times New Roman"/>
+        </w:rPr>
+        <w:t xml:space="preserve"> </w:t>
+      </w:r>
       <w:proofErr w:type="spellStart"/>
       <w:r>
         <w:rPr>
@@ -9279,7 +9271,6 @@
       <w:pPr>
         <w:spacing w:line="276" w:lineRule="auto"/>
         <w:rPr>
-          <w:ins w:id="37" w:author="Lee Grismer" w:date="2013-09-21T05:00:00Z"/>
           <w:rFonts w:ascii="Times New Roman" w:hAnsi="Times New Roman" w:cs="Times New Roman"/>
         </w:rPr>
       </w:pPr>
@@ -9302,15 +9293,13 @@
         </w:rPr>
         <w:t>A</w:t>
       </w:r>
-      <w:ins w:id="38" w:author="Lee Grismer" w:date="2013-09-21T04:46:00Z">
-        <w:r>
-          <w:rPr>
-            <w:rFonts w:ascii="Times New Roman" w:hAnsi="Times New Roman" w:cs="Times New Roman"/>
-            <w:i/>
-          </w:rPr>
-          <w:t>nsonia</w:t>
-        </w:r>
-      </w:ins>
+      <w:r>
+        <w:rPr>
+          <w:rFonts w:ascii="Times New Roman" w:hAnsi="Times New Roman" w:cs="Times New Roman"/>
+          <w:i/>
+        </w:rPr>
+        <w:t>nsonia</w:t>
+      </w:r>
       <w:r>
         <w:rPr>
           <w:rFonts w:ascii="Times New Roman" w:hAnsi="Times New Roman" w:cs="Times New Roman"/>
@@ -9333,14 +9322,12 @@
         </w:rPr>
         <w:t xml:space="preserve"> and </w:t>
       </w:r>
-      <w:ins w:id="39" w:author="Lee Grismer" w:date="2013-09-21T04:48:00Z">
-        <w:r>
-          <w:rPr>
-            <w:rFonts w:ascii="Times New Roman" w:hAnsi="Times New Roman" w:cs="Times New Roman"/>
-          </w:rPr>
-          <w:t>species from other groups</w:t>
-        </w:r>
-      </w:ins>
+      <w:r>
+        <w:rPr>
+          <w:rFonts w:ascii="Times New Roman" w:hAnsi="Times New Roman" w:cs="Times New Roman"/>
+        </w:rPr>
+        <w:t>species from other groups</w:t>
+      </w:r>
       <w:r>
         <w:rPr>
           <w:rFonts w:ascii="Times New Roman" w:hAnsi="Times New Roman" w:cs="Times New Roman"/>
@@ -9444,7 +9431,6 @@
       <w:pPr>
         <w:spacing w:line="276" w:lineRule="auto"/>
         <w:rPr>
-          <w:ins w:id="40" w:author="Lee Grismer" w:date="2013-09-21T04:50:00Z"/>
           <w:rFonts w:ascii="Times New Roman" w:hAnsi="Times New Roman" w:cs="Times New Roman"/>
           <w:b/>
         </w:rPr>
@@ -9471,7 +9457,6 @@
         <w:spacing w:line="480" w:lineRule="auto"/>
         <w:contextualSpacing/>
         <w:rPr>
-          <w:ins w:id="41" w:author="Lee Grismer" w:date="2013-09-21T04:50:00Z"/>
           <w:rStyle w:val="SC1667"/>
           <w:rFonts w:ascii="Palatino" w:hAnsi="Palatino"/>
           <w:b/>
@@ -9480,262 +9465,256 @@
           <w:szCs w:val="24"/>
         </w:rPr>
       </w:pPr>
-      <w:ins w:id="42" w:author="Lee Grismer" w:date="2013-09-21T04:50:00Z">
-        <w:r>
-          <w:rPr>
-            <w:rStyle w:val="SC1667"/>
-            <w:rFonts w:ascii="Palatino" w:hAnsi="Palatino" w:cs="Arial"/>
-            <w:color w:val="auto"/>
-            <w:sz w:val="24"/>
-            <w:szCs w:val="24"/>
-          </w:rPr>
-          <w:t xml:space="preserve">For field assistance we thank A. Alonso, A. </w:t>
-        </w:r>
-        <w:proofErr w:type="spellStart"/>
-        <w:r>
-          <w:rPr>
-            <w:rStyle w:val="SC1667"/>
-            <w:rFonts w:ascii="Palatino" w:hAnsi="Palatino" w:cs="Arial"/>
-            <w:color w:val="auto"/>
-            <w:sz w:val="24"/>
-            <w:szCs w:val="24"/>
-          </w:rPr>
-          <w:t>Cobos</w:t>
-        </w:r>
-        <w:proofErr w:type="spellEnd"/>
-        <w:r>
-          <w:rPr>
-            <w:rStyle w:val="SC1667"/>
-            <w:rFonts w:ascii="Palatino" w:hAnsi="Palatino" w:cs="Arial"/>
-            <w:color w:val="auto"/>
-            <w:sz w:val="24"/>
-            <w:szCs w:val="24"/>
-          </w:rPr>
-          <w:t>, B. Beltran, C. Ogle, C. Thompson</w:t>
-        </w:r>
-        <w:r>
-          <w:rPr>
-            <w:rStyle w:val="SC1667"/>
-            <w:rFonts w:ascii="Palatino" w:hAnsi="Palatino" w:cs="Arial"/>
-            <w:color w:val="auto"/>
-            <w:sz w:val="24"/>
-            <w:szCs w:val="24"/>
-          </w:rPr>
-          <w:t xml:space="preserve">, H. Heinz, A. </w:t>
-        </w:r>
-        <w:proofErr w:type="spellStart"/>
-        <w:r>
-          <w:rPr>
-            <w:rStyle w:val="SC1667"/>
-            <w:rFonts w:ascii="Palatino" w:hAnsi="Palatino" w:cs="Arial"/>
-            <w:color w:val="auto"/>
-            <w:sz w:val="24"/>
-            <w:szCs w:val="24"/>
-          </w:rPr>
-          <w:t>Loredo</w:t>
-        </w:r>
-        <w:proofErr w:type="spellEnd"/>
-        <w:r>
-          <w:rPr>
-            <w:rStyle w:val="SC1667"/>
-            <w:rFonts w:ascii="Palatino" w:hAnsi="Palatino" w:cs="Arial"/>
-            <w:color w:val="auto"/>
-            <w:sz w:val="24"/>
-            <w:szCs w:val="24"/>
-          </w:rPr>
-          <w:t>,</w:t>
-        </w:r>
-        <w:r>
-          <w:rPr>
-            <w:rStyle w:val="SC1667"/>
-            <w:rFonts w:ascii="Palatino" w:hAnsi="Palatino" w:cs="Arial"/>
-            <w:color w:val="auto"/>
-            <w:sz w:val="24"/>
-            <w:szCs w:val="24"/>
-          </w:rPr>
-          <w:t xml:space="preserve"> and M. </w:t>
-        </w:r>
-        <w:proofErr w:type="spellStart"/>
-        <w:r>
-          <w:rPr>
-            <w:rStyle w:val="SC1667"/>
-            <w:rFonts w:ascii="Palatino" w:hAnsi="Palatino" w:cs="Arial"/>
-            <w:color w:val="auto"/>
-            <w:sz w:val="24"/>
-            <w:szCs w:val="24"/>
-          </w:rPr>
-          <w:t>Yusof</w:t>
-        </w:r>
-        <w:proofErr w:type="spellEnd"/>
-        <w:r>
-          <w:rPr>
-            <w:rStyle w:val="SC1667"/>
-            <w:rFonts w:ascii="Palatino" w:hAnsi="Palatino" w:cs="Arial"/>
-            <w:color w:val="auto"/>
-            <w:sz w:val="24"/>
-            <w:szCs w:val="24"/>
-          </w:rPr>
-          <w:t xml:space="preserve">.  For the loan of specimens we are indebted to Kelvin K. P. Lim (ZRC).  We thank the Terengganu State Forestry Department for their permission to conduct research in </w:t>
-        </w:r>
-        <w:proofErr w:type="spellStart"/>
-        <w:r>
-          <w:rPr>
-            <w:rStyle w:val="SC1667"/>
-            <w:rFonts w:ascii="Palatino" w:hAnsi="Palatino" w:cs="Arial"/>
-            <w:color w:val="auto"/>
-            <w:sz w:val="24"/>
-            <w:szCs w:val="24"/>
-          </w:rPr>
-          <w:t>Gunung</w:t>
-        </w:r>
-        <w:proofErr w:type="spellEnd"/>
-        <w:r>
-          <w:rPr>
-            <w:rStyle w:val="SC1667"/>
-            <w:rFonts w:ascii="Palatino" w:hAnsi="Palatino" w:cs="Arial"/>
-            <w:color w:val="auto"/>
-            <w:sz w:val="24"/>
-            <w:szCs w:val="24"/>
-          </w:rPr>
-          <w:t xml:space="preserve"> </w:t>
-        </w:r>
-        <w:proofErr w:type="spellStart"/>
-        <w:r>
-          <w:rPr>
-            <w:rStyle w:val="SC1667"/>
-            <w:rFonts w:ascii="Palatino" w:hAnsi="Palatino" w:cs="Arial"/>
-            <w:color w:val="auto"/>
-            <w:sz w:val="24"/>
-            <w:szCs w:val="24"/>
-          </w:rPr>
-          <w:t>Tebu</w:t>
-        </w:r>
-        <w:proofErr w:type="spellEnd"/>
-        <w:r>
-          <w:rPr>
-            <w:rStyle w:val="SC1667"/>
-            <w:rFonts w:ascii="Palatino" w:hAnsi="Palatino" w:cs="Arial"/>
-            <w:color w:val="auto"/>
-            <w:sz w:val="24"/>
-            <w:szCs w:val="24"/>
-          </w:rPr>
-          <w:t xml:space="preserve"> Forest Reserve. </w:t>
-        </w:r>
-        <w:r>
-          <w:rPr>
-            <w:rFonts w:ascii="Palatino" w:hAnsi="Palatino" w:cs="Arial"/>
-          </w:rPr>
-          <w:t xml:space="preserve">A research pass (40/200/19 SJ.1105) was issued to LLG by the Economic Planning Unit, Prime Minister’s Department, </w:t>
-        </w:r>
-        <w:proofErr w:type="gramStart"/>
-        <w:r>
-          <w:rPr>
-            <w:rFonts w:ascii="Palatino" w:hAnsi="Palatino" w:cs="Arial"/>
-          </w:rPr>
-          <w:t>Malaysia</w:t>
-        </w:r>
-        <w:proofErr w:type="gramEnd"/>
-        <w:r>
-          <w:rPr>
-            <w:rFonts w:ascii="Palatino" w:hAnsi="Palatino" w:cs="Arial"/>
-          </w:rPr>
-          <w:t>.  This research was supported in part by grants to LLG from the College of Arts and Sciences, La Sierra University, Riverside, California</w:t>
-        </w:r>
-      </w:ins>
-      <w:ins w:id="43" w:author="Lee Grismer" w:date="2013-09-21T04:52:00Z">
-        <w:r>
-          <w:rPr>
-            <w:rFonts w:ascii="Palatino" w:hAnsi="Palatino" w:cs="Arial"/>
-          </w:rPr>
-          <w:t>, The East Texas Herpetological Society (AS.-IS)</w:t>
-        </w:r>
-      </w:ins>
-      <w:ins w:id="44" w:author="Lee Grismer" w:date="2013-09-21T04:50:00Z">
-        <w:r>
-          <w:rPr>
-            <w:rFonts w:ascii="Palatino" w:hAnsi="Palatino" w:cs="Arial"/>
-          </w:rPr>
-          <w:t xml:space="preserve"> and by a </w:t>
-        </w:r>
-        <w:proofErr w:type="spellStart"/>
-        <w:r>
-          <w:rPr>
-            <w:rFonts w:ascii="Palatino" w:hAnsi="Palatino" w:cs="Arial"/>
-          </w:rPr>
-          <w:t>Universiti</w:t>
-        </w:r>
-        <w:proofErr w:type="spellEnd"/>
-        <w:r>
-          <w:rPr>
-            <w:rFonts w:ascii="Palatino" w:hAnsi="Palatino" w:cs="Arial"/>
-          </w:rPr>
-          <w:t xml:space="preserve"> </w:t>
-        </w:r>
-        <w:proofErr w:type="spellStart"/>
-        <w:r>
-          <w:rPr>
-            <w:rFonts w:ascii="Palatino" w:hAnsi="Palatino" w:cs="Arial"/>
-          </w:rPr>
-          <w:t>Sains</w:t>
-        </w:r>
-        <w:proofErr w:type="spellEnd"/>
-        <w:r>
-          <w:rPr>
-            <w:rFonts w:ascii="Palatino" w:hAnsi="Palatino" w:cs="Arial"/>
-          </w:rPr>
-          <w:t xml:space="preserve"> Malaysia grant 815075 to </w:t>
-        </w:r>
-        <w:proofErr w:type="spellStart"/>
-        <w:r>
-          <w:rPr>
-            <w:rFonts w:ascii="Palatino" w:hAnsi="Palatino" w:cs="Arial"/>
-          </w:rPr>
-          <w:t>Shahrul</w:t>
-        </w:r>
-        <w:proofErr w:type="spellEnd"/>
-        <w:r>
-          <w:rPr>
-            <w:rFonts w:ascii="Palatino" w:hAnsi="Palatino" w:cs="Arial"/>
-          </w:rPr>
-          <w:t xml:space="preserve"> </w:t>
-        </w:r>
-        <w:proofErr w:type="spellStart"/>
-        <w:r>
-          <w:rPr>
-            <w:rFonts w:ascii="Palatino" w:hAnsi="Palatino" w:cs="Arial"/>
-          </w:rPr>
-          <w:t>Anuar</w:t>
-        </w:r>
-        <w:proofErr w:type="spellEnd"/>
-        <w:r>
-          <w:rPr>
-            <w:rFonts w:ascii="Palatino" w:hAnsi="Palatino" w:cs="Arial"/>
-          </w:rPr>
-          <w:t xml:space="preserve">.  DNA </w:t>
-        </w:r>
-        <w:r>
-          <w:rPr>
-            <w:rFonts w:ascii="Palatino" w:hAnsi="Palatino" w:cs="Arial"/>
-          </w:rPr>
-          <w:t>sequencing was supported by J.</w:t>
-        </w:r>
-        <w:r>
-          <w:rPr>
-            <w:rFonts w:ascii="Palatino" w:hAnsi="Palatino" w:cs="Arial"/>
-          </w:rPr>
-          <w:t xml:space="preserve"> W. Sites Jr. and the department of biology at Brigham Young University.  </w:t>
-        </w:r>
-        <w:r>
-          <w:rPr>
-            <w:rStyle w:val="SC1667"/>
-            <w:rFonts w:ascii="Palatino" w:hAnsi="Palatino" w:cs="Arial"/>
-            <w:color w:val="auto"/>
-            <w:sz w:val="24"/>
-            <w:szCs w:val="24"/>
-          </w:rPr>
-          <w:t>Field work for EQSH in Malaysia was partially supported by the USM Fellowship Scheme.</w:t>
-        </w:r>
-      </w:ins>
+      <w:r>
+        <w:rPr>
+          <w:rStyle w:val="SC1667"/>
+          <w:rFonts w:ascii="Palatino" w:hAnsi="Palatino" w:cs="Arial"/>
+          <w:color w:val="auto"/>
+          <w:sz w:val="24"/>
+          <w:szCs w:val="24"/>
+        </w:rPr>
+        <w:t xml:space="preserve">For field assistance we thank A. Alonso, A. </w:t>
+      </w:r>
+      <w:proofErr w:type="spellStart"/>
+      <w:r>
+        <w:rPr>
+          <w:rStyle w:val="SC1667"/>
+          <w:rFonts w:ascii="Palatino" w:hAnsi="Palatino" w:cs="Arial"/>
+          <w:color w:val="auto"/>
+          <w:sz w:val="24"/>
+          <w:szCs w:val="24"/>
+        </w:rPr>
+        <w:t>Cobos</w:t>
+      </w:r>
+      <w:proofErr w:type="spellEnd"/>
+      <w:r>
+        <w:rPr>
+          <w:rStyle w:val="SC1667"/>
+          <w:rFonts w:ascii="Palatino" w:hAnsi="Palatino" w:cs="Arial"/>
+          <w:color w:val="auto"/>
+          <w:sz w:val="24"/>
+          <w:szCs w:val="24"/>
+        </w:rPr>
+        <w:t>, B. Beltran, C. Ogle, C. Thompson</w:t>
+      </w:r>
+      <w:r>
+        <w:rPr>
+          <w:rStyle w:val="SC1667"/>
+          <w:rFonts w:ascii="Palatino" w:hAnsi="Palatino" w:cs="Arial"/>
+          <w:color w:val="auto"/>
+          <w:sz w:val="24"/>
+          <w:szCs w:val="24"/>
+        </w:rPr>
+        <w:t xml:space="preserve">, H. Heinz, A. </w:t>
+      </w:r>
+      <w:proofErr w:type="spellStart"/>
+      <w:r>
+        <w:rPr>
+          <w:rStyle w:val="SC1667"/>
+          <w:rFonts w:ascii="Palatino" w:hAnsi="Palatino" w:cs="Arial"/>
+          <w:color w:val="auto"/>
+          <w:sz w:val="24"/>
+          <w:szCs w:val="24"/>
+        </w:rPr>
+        <w:t>Loredo</w:t>
+      </w:r>
+      <w:proofErr w:type="spellEnd"/>
+      <w:r>
+        <w:rPr>
+          <w:rStyle w:val="SC1667"/>
+          <w:rFonts w:ascii="Palatino" w:hAnsi="Palatino" w:cs="Arial"/>
+          <w:color w:val="auto"/>
+          <w:sz w:val="24"/>
+          <w:szCs w:val="24"/>
+        </w:rPr>
+        <w:t>,</w:t>
+      </w:r>
+      <w:r>
+        <w:rPr>
+          <w:rStyle w:val="SC1667"/>
+          <w:rFonts w:ascii="Palatino" w:hAnsi="Palatino" w:cs="Arial"/>
+          <w:color w:val="auto"/>
+          <w:sz w:val="24"/>
+          <w:szCs w:val="24"/>
+        </w:rPr>
+        <w:t xml:space="preserve"> and M. </w:t>
+      </w:r>
+      <w:proofErr w:type="spellStart"/>
+      <w:r>
+        <w:rPr>
+          <w:rStyle w:val="SC1667"/>
+          <w:rFonts w:ascii="Palatino" w:hAnsi="Palatino" w:cs="Arial"/>
+          <w:color w:val="auto"/>
+          <w:sz w:val="24"/>
+          <w:szCs w:val="24"/>
+        </w:rPr>
+        <w:t>Yusof</w:t>
+      </w:r>
+      <w:proofErr w:type="spellEnd"/>
+      <w:r>
+        <w:rPr>
+          <w:rStyle w:val="SC1667"/>
+          <w:rFonts w:ascii="Palatino" w:hAnsi="Palatino" w:cs="Arial"/>
+          <w:color w:val="auto"/>
+          <w:sz w:val="24"/>
+          <w:szCs w:val="24"/>
+        </w:rPr>
+        <w:t xml:space="preserve">.  For the loan of specimens we are indebted to Kelvin K. P. Lim (ZRC).  We thank the Terengganu State Forestry Department for their permission to conduct research in </w:t>
+      </w:r>
+      <w:proofErr w:type="spellStart"/>
+      <w:r>
+        <w:rPr>
+          <w:rStyle w:val="SC1667"/>
+          <w:rFonts w:ascii="Palatino" w:hAnsi="Palatino" w:cs="Arial"/>
+          <w:color w:val="auto"/>
+          <w:sz w:val="24"/>
+          <w:szCs w:val="24"/>
+        </w:rPr>
+        <w:t>Gunung</w:t>
+      </w:r>
+      <w:proofErr w:type="spellEnd"/>
+      <w:r>
+        <w:rPr>
+          <w:rStyle w:val="SC1667"/>
+          <w:rFonts w:ascii="Palatino" w:hAnsi="Palatino" w:cs="Arial"/>
+          <w:color w:val="auto"/>
+          <w:sz w:val="24"/>
+          <w:szCs w:val="24"/>
+        </w:rPr>
+        <w:t xml:space="preserve"> </w:t>
+      </w:r>
+      <w:proofErr w:type="spellStart"/>
+      <w:r>
+        <w:rPr>
+          <w:rStyle w:val="SC1667"/>
+          <w:rFonts w:ascii="Palatino" w:hAnsi="Palatino" w:cs="Arial"/>
+          <w:color w:val="auto"/>
+          <w:sz w:val="24"/>
+          <w:szCs w:val="24"/>
+        </w:rPr>
+        <w:t>Tebu</w:t>
+      </w:r>
+      <w:proofErr w:type="spellEnd"/>
+      <w:r>
+        <w:rPr>
+          <w:rStyle w:val="SC1667"/>
+          <w:rFonts w:ascii="Palatino" w:hAnsi="Palatino" w:cs="Arial"/>
+          <w:color w:val="auto"/>
+          <w:sz w:val="24"/>
+          <w:szCs w:val="24"/>
+        </w:rPr>
+        <w:t xml:space="preserve"> Forest Reserve. </w:t>
+      </w:r>
+      <w:r>
+        <w:rPr>
+          <w:rFonts w:ascii="Palatino" w:hAnsi="Palatino" w:cs="Arial"/>
+        </w:rPr>
+        <w:t xml:space="preserve">A research pass (40/200/19 SJ.1105) was issued to LLG by the Economic Planning Unit, Prime Minister’s Department, </w:t>
+      </w:r>
+      <w:proofErr w:type="gramStart"/>
+      <w:r>
+        <w:rPr>
+          <w:rFonts w:ascii="Palatino" w:hAnsi="Palatino" w:cs="Arial"/>
+        </w:rPr>
+        <w:t>Malaysia</w:t>
+      </w:r>
+      <w:proofErr w:type="gramEnd"/>
+      <w:r>
+        <w:rPr>
+          <w:rFonts w:ascii="Palatino" w:hAnsi="Palatino" w:cs="Arial"/>
+        </w:rPr>
+        <w:t>.  This research was supported in part by grants to LLG from the College of Arts and Sciences, La Sierra University, Riverside, California</w:t>
+      </w:r>
+      <w:r>
+        <w:rPr>
+          <w:rFonts w:ascii="Palatino" w:hAnsi="Palatino" w:cs="Arial"/>
+        </w:rPr>
+        <w:t>, The East Texas Herpetological Society (AS.-IS)</w:t>
+      </w:r>
+      <w:r>
+        <w:rPr>
+          <w:rFonts w:ascii="Palatino" w:hAnsi="Palatino" w:cs="Arial"/>
+        </w:rPr>
+        <w:t xml:space="preserve"> and by a </w:t>
+      </w:r>
+      <w:proofErr w:type="spellStart"/>
+      <w:r>
+        <w:rPr>
+          <w:rFonts w:ascii="Palatino" w:hAnsi="Palatino" w:cs="Arial"/>
+        </w:rPr>
+        <w:t>Universiti</w:t>
+      </w:r>
+      <w:proofErr w:type="spellEnd"/>
+      <w:r>
+        <w:rPr>
+          <w:rFonts w:ascii="Palatino" w:hAnsi="Palatino" w:cs="Arial"/>
+        </w:rPr>
+        <w:t xml:space="preserve"> </w:t>
+      </w:r>
+      <w:proofErr w:type="spellStart"/>
+      <w:r>
+        <w:rPr>
+          <w:rFonts w:ascii="Palatino" w:hAnsi="Palatino" w:cs="Arial"/>
+        </w:rPr>
+        <w:t>Sains</w:t>
+      </w:r>
+      <w:proofErr w:type="spellEnd"/>
+      <w:r>
+        <w:rPr>
+          <w:rFonts w:ascii="Palatino" w:hAnsi="Palatino" w:cs="Arial"/>
+        </w:rPr>
+        <w:t xml:space="preserve"> Malaysia grant 815075 to </w:t>
+      </w:r>
+      <w:proofErr w:type="spellStart"/>
+      <w:r>
+        <w:rPr>
+          <w:rFonts w:ascii="Palatino" w:hAnsi="Palatino" w:cs="Arial"/>
+        </w:rPr>
+        <w:t>Shahrul</w:t>
+      </w:r>
+      <w:proofErr w:type="spellEnd"/>
+      <w:r>
+        <w:rPr>
+          <w:rFonts w:ascii="Palatino" w:hAnsi="Palatino" w:cs="Arial"/>
+        </w:rPr>
+        <w:t xml:space="preserve"> </w:t>
+      </w:r>
+      <w:proofErr w:type="spellStart"/>
+      <w:r>
+        <w:rPr>
+          <w:rFonts w:ascii="Palatino" w:hAnsi="Palatino" w:cs="Arial"/>
+        </w:rPr>
+        <w:t>Anuar</w:t>
+      </w:r>
+      <w:proofErr w:type="spellEnd"/>
+      <w:r>
+        <w:rPr>
+          <w:rFonts w:ascii="Palatino" w:hAnsi="Palatino" w:cs="Arial"/>
+        </w:rPr>
+        <w:t xml:space="preserve">.  DNA </w:t>
+      </w:r>
+      <w:r>
+        <w:rPr>
+          <w:rFonts w:ascii="Palatino" w:hAnsi="Palatino" w:cs="Arial"/>
+        </w:rPr>
+        <w:t>sequencing was supported by J.</w:t>
+      </w:r>
+      <w:r>
+        <w:rPr>
+          <w:rFonts w:ascii="Palatino" w:hAnsi="Palatino" w:cs="Arial"/>
+        </w:rPr>
+        <w:t xml:space="preserve"> W. Sites Jr. and the department of biology at Brigham Young University.  </w:t>
+      </w:r>
+      <w:r>
+        <w:rPr>
+          <w:rStyle w:val="SC1667"/>
+          <w:rFonts w:ascii="Palatino" w:hAnsi="Palatino" w:cs="Arial"/>
+          <w:color w:val="auto"/>
+          <w:sz w:val="24"/>
+          <w:szCs w:val="24"/>
+        </w:rPr>
+        <w:t>Field work for EQSH in Malaysia was partially supported by the USM Fellowship Scheme.</w:t>
+      </w:r>
     </w:p>
     <w:p>
       <w:pPr>
@@ -13269,7 +13248,7 @@
 
 <file path=word/comments.xml><?xml version="1.0" encoding="utf-8"?>
 <w:comments xmlns:wpc="http://schemas.microsoft.com/office/word/2010/wordprocessingCanvas" xmlns:mo="http://schemas.microsoft.com/office/mac/office/2008/main" xmlns:mc="http://schemas.openxmlformats.org/markup-compatibility/2006" xmlns:mv="urn:schemas-microsoft-com:mac:vml" xmlns:o="urn:schemas-microsoft-com:office:office" xmlns:r="http://schemas.openxmlformats.org/officeDocument/2006/relationships" xmlns:m="http://schemas.openxmlformats.org/officeDocument/2006/math" xmlns:v="urn:schemas-microsoft-com:vml" xmlns:wp14="http://schemas.microsoft.com/office/word/2010/wordprocessingDrawing" xmlns:wp="http://schemas.openxmlformats.org/drawingml/2006/wordprocessingDrawing" xmlns:w10="urn:schemas-microsoft-com:office:word" xmlns:w="http://schemas.openxmlformats.org/wordprocessingml/2006/main" xmlns:w14="http://schemas.microsoft.com/office/word/2010/wordml" xmlns:wpg="http://schemas.microsoft.com/office/word/2010/wordprocessingGroup" xmlns:wpi="http://schemas.microsoft.com/office/word/2010/wordprocessingInk" xmlns:wne="http://schemas.microsoft.com/office/word/2006/wordml" xmlns:wps="http://schemas.microsoft.com/office/word/2010/wordprocessingShape" mc:Ignorable="w14 wp14">
-  <w:comment w:id="23" w:author="Kin Onn Chan." w:date="2013-09-23T14:37:00Z" w:initials="KO">
+  <w:comment w:id="0" w:author="Kin Onn Chan." w:date="2013-09-23T14:37:00Z" w:initials="KO">
     <w:p>
       <w:pPr>
         <w:pStyle w:val="CommentText"/>
@@ -14378,7 +14357,7 @@
 </file>
 
 <file path=customXml/itemProps1.xml><?xml version="1.0" encoding="utf-8"?>
-<ds:datastoreItem xmlns:ds="http://schemas.openxmlformats.org/officeDocument/2006/customXml" ds:itemID="{7D3BE495-7651-C243-B211-50ED651FAACC}">
+<ds:datastoreItem xmlns:ds="http://schemas.openxmlformats.org/officeDocument/2006/customXml" ds:itemID="{3E8C2ACB-F50C-2A4B-8D51-ABB18C0907CE}">
   <ds:schemaRefs>
     <ds:schemaRef ds:uri="http://schemas.openxmlformats.org/officeDocument/2006/bibliography"/>
   </ds:schemaRefs>

</xml_diff>